<commit_message>
Included documentation in PDF.
</commit_message>
<xml_diff>
--- a/CulTraDocumentation.docx
+++ b/CulTraDocumentation.docx
@@ -2,8 +2,10 @@
 <file path=word/document.xml><?xml version="1.0" encoding="utf-8"?>
 <w:document xmlns:wpc="http://schemas.microsoft.com/office/word/2010/wordprocessingCanvas" xmlns:cx="http://schemas.microsoft.com/office/drawing/2014/chartex" xmlns:cx1="http://schemas.microsoft.com/office/drawing/2015/9/8/chartex" xmlns:mc="http://schemas.openxmlformats.org/markup-compatibility/2006" xmlns:o="urn:schemas-microsoft-com:office:office" xmlns:r="http://schemas.openxmlformats.org/officeDocument/2006/relationships" xmlns:m="http://schemas.openxmlformats.org/officeDocument/2006/math" xmlns:v="urn:schemas-microsoft-com:vml" xmlns:wp14="http://schemas.microsoft.com/office/word/2010/wordprocessingDrawing" xmlns:wp="http://schemas.openxmlformats.org/drawingml/2006/wordprocessingDrawing" xmlns:w10="urn:schemas-microsoft-com:office:word" xmlns:w="http://schemas.openxmlformats.org/wordprocessingml/2006/main" xmlns:w14="http://schemas.microsoft.com/office/word/2010/wordml" xmlns:w15="http://schemas.microsoft.com/office/word/2012/wordml" xmlns:w16se="http://schemas.microsoft.com/office/word/2015/wordml/symex" xmlns:wpg="http://schemas.microsoft.com/office/word/2010/wordprocessingGroup" xmlns:wpi="http://schemas.microsoft.com/office/word/2010/wordprocessingInk" xmlns:wne="http://schemas.microsoft.com/office/word/2006/wordml" xmlns:wps="http://schemas.microsoft.com/office/word/2010/wordprocessingShape" mc:Ignorable="w14 w15 w16se wp14">
   <w:body>
-    <w:bookmarkStart w:id="0" w:name="_Hlk3981839" w:displacedByCustomXml="next"/>
+    <w:bookmarkStart w:id="0" w:name="_GoBack" w:displacedByCustomXml="next"/>
     <w:bookmarkEnd w:id="0" w:displacedByCustomXml="next"/>
+    <w:bookmarkStart w:id="1" w:name="_Hlk3981839" w:displacedByCustomXml="next"/>
+    <w:bookmarkEnd w:id="1" w:displacedByCustomXml="next"/>
     <w:sdt>
       <w:sdtPr>
         <w:id w:val="652415616"/>
@@ -12,6 +14,7 @@
           <w:docPartUnique/>
         </w:docPartObj>
       </w:sdtPr>
+      <w:sdtEndPr/>
       <w:sdtContent>
         <w:p/>
         <w:tbl>
@@ -49,6 +52,7 @@
                 <w:dataBinding w:prefixMappings="xmlns:ns0='http://schemas.openxmlformats.org/officeDocument/2006/extended-properties'" w:xpath="/ns0:Properties[1]/ns0:Company[1]" w:storeItemID="{6668398D-A668-4E3E-A5EB-62B293D839F1}"/>
                 <w:text/>
               </w:sdtPr>
+              <w:sdtEndPr/>
               <w:sdtContent>
                 <w:tc>
                   <w:tcPr>
@@ -105,6 +109,7 @@
                   <w:dataBinding w:prefixMappings="xmlns:ns0='http://schemas.openxmlformats.org/package/2006/metadata/core-properties' xmlns:ns1='http://purl.org/dc/elements/1.1/'" w:xpath="/ns0:coreProperties[1]/ns1:title[1]" w:storeItemID="{6C3C8BC8-F283-45AE-878A-BAB7291924A1}"/>
                   <w:text/>
                 </w:sdtPr>
+                <w:sdtEndPr/>
                 <w:sdtContent>
                   <w:p>
                     <w:pPr>
@@ -159,6 +164,7 @@
                 <w:dataBinding w:prefixMappings="xmlns:ns0='http://schemas.openxmlformats.org/package/2006/metadata/core-properties' xmlns:ns1='http://purl.org/dc/elements/1.1/'" w:xpath="/ns0:coreProperties[1]/ns1:subject[1]" w:storeItemID="{6C3C8BC8-F283-45AE-878A-BAB7291924A1}"/>
                 <w:text/>
               </w:sdtPr>
+              <w:sdtEndPr/>
               <w:sdtContent>
                 <w:tc>
                   <w:tcPr>
@@ -227,6 +233,7 @@
                   <w:dataBinding w:prefixMappings="xmlns:ns0='http://schemas.openxmlformats.org/package/2006/metadata/core-properties' xmlns:ns1='http://purl.org/dc/elements/1.1/'" w:xpath="/ns0:coreProperties[1]/ns1:creator[1]" w:storeItemID="{6C3C8BC8-F283-45AE-878A-BAB7291924A1}"/>
                   <w:text/>
                 </w:sdtPr>
+                <w:sdtEndPr/>
                 <w:sdtContent>
                   <w:p>
                     <w:pPr>
@@ -596,12 +603,7 @@
             <w:pStyle w:val="TOCHeading"/>
           </w:pPr>
           <w:r>
-            <w:t>Tab</w:t>
-          </w:r>
-          <w:bookmarkStart w:id="1" w:name="_GoBack"/>
-          <w:bookmarkEnd w:id="1"/>
-          <w:r>
-            <w:t>le of Contents</w:t>
+            <w:t>Table of Contents</w:t>
           </w:r>
         </w:p>
         <w:p>
@@ -10829,13 +10831,7 @@
         <w:jc w:val="both"/>
       </w:pPr>
       <w:r>
-        <w:t>The testing screen follows a near identical procedure</w:t>
-      </w:r>
-      <w:r>
-        <w:t>, but does not give feedback</w:t>
-      </w:r>
-      <w:r>
-        <w:t>.</w:t>
+        <w:t>The testing screen follows a near identical procedure, but does not give feedback.</w:t>
       </w:r>
     </w:p>
     <w:p/>
@@ -13825,6 +13821,7 @@
   <w:style w:type="character" w:default="1" w:styleId="DefaultParagraphFont">
     <w:name w:val="Default Paragraph Font"/>
     <w:uiPriority w:val="1"/>
+    <w:semiHidden/>
     <w:unhideWhenUsed/>
   </w:style>
   <w:style w:type="table" w:default="1" w:styleId="TableNormal">
@@ -15384,7 +15381,7 @@
 </file>
 
 <file path=customXml/itemProps2.xml><?xml version="1.0" encoding="utf-8"?>
-<ds:datastoreItem xmlns:ds="http://schemas.openxmlformats.org/officeDocument/2006/customXml" ds:itemID="{466802DA-32EA-4227-B514-13C19D5D1365}">
+<ds:datastoreItem xmlns:ds="http://schemas.openxmlformats.org/officeDocument/2006/customXml" ds:itemID="{B0A262FC-6A9F-4F56-90BB-A2A089E68FA8}">
   <ds:schemaRefs>
     <ds:schemaRef ds:uri="http://schemas.openxmlformats.org/officeDocument/2006/bibliography"/>
   </ds:schemaRefs>

</xml_diff>

<commit_message>
Updated documentation to be clearer on dot onsets time in the fading condition.
</commit_message>
<xml_diff>
--- a/CulTraDocumentation.docx
+++ b/CulTraDocumentation.docx
@@ -1,11 +1,9 @@
 
 <file path=word/document.xml><?xml version="1.0" encoding="utf-8"?>
-<w:document xmlns:wpc="http://schemas.microsoft.com/office/word/2010/wordprocessingCanvas" xmlns:cx="http://schemas.microsoft.com/office/drawing/2014/chartex" xmlns:cx1="http://schemas.microsoft.com/office/drawing/2015/9/8/chartex" xmlns:mc="http://schemas.openxmlformats.org/markup-compatibility/2006" xmlns:o="urn:schemas-microsoft-com:office:office" xmlns:r="http://schemas.openxmlformats.org/officeDocument/2006/relationships" xmlns:m="http://schemas.openxmlformats.org/officeDocument/2006/math" xmlns:v="urn:schemas-microsoft-com:vml" xmlns:wp14="http://schemas.microsoft.com/office/word/2010/wordprocessingDrawing" xmlns:wp="http://schemas.openxmlformats.org/drawingml/2006/wordprocessingDrawing" xmlns:w10="urn:schemas-microsoft-com:office:word" xmlns:w="http://schemas.openxmlformats.org/wordprocessingml/2006/main" xmlns:w14="http://schemas.microsoft.com/office/word/2010/wordml" xmlns:w15="http://schemas.microsoft.com/office/word/2012/wordml" xmlns:w16se="http://schemas.microsoft.com/office/word/2015/wordml/symex" xmlns:wpg="http://schemas.microsoft.com/office/word/2010/wordprocessingGroup" xmlns:wpi="http://schemas.microsoft.com/office/word/2010/wordprocessingInk" xmlns:wne="http://schemas.microsoft.com/office/word/2006/wordml" xmlns:wps="http://schemas.microsoft.com/office/word/2010/wordprocessingShape" mc:Ignorable="w14 w15 w16se wp14">
+<w:document xmlns:wpc="http://schemas.microsoft.com/office/word/2010/wordprocessingCanvas" xmlns:cx="http://schemas.microsoft.com/office/drawing/2014/chartex" xmlns:cx1="http://schemas.microsoft.com/office/drawing/2015/9/8/chartex" xmlns:cx2="http://schemas.microsoft.com/office/drawing/2015/10/21/chartex" xmlns:cx3="http://schemas.microsoft.com/office/drawing/2016/5/9/chartex" xmlns:cx4="http://schemas.microsoft.com/office/drawing/2016/5/10/chartex" xmlns:cx5="http://schemas.microsoft.com/office/drawing/2016/5/11/chartex" xmlns:cx6="http://schemas.microsoft.com/office/drawing/2016/5/12/chartex" xmlns:cx7="http://schemas.microsoft.com/office/drawing/2016/5/13/chartex" xmlns:cx8="http://schemas.microsoft.com/office/drawing/2016/5/14/chartex" xmlns:mc="http://schemas.openxmlformats.org/markup-compatibility/2006" xmlns:aink="http://schemas.microsoft.com/office/drawing/2016/ink" xmlns:am3d="http://schemas.microsoft.com/office/drawing/2017/model3d" xmlns:o="urn:schemas-microsoft-com:office:office" xmlns:r="http://schemas.openxmlformats.org/officeDocument/2006/relationships" xmlns:m="http://schemas.openxmlformats.org/officeDocument/2006/math" xmlns:v="urn:schemas-microsoft-com:vml" xmlns:wp14="http://schemas.microsoft.com/office/word/2010/wordprocessingDrawing" xmlns:wp="http://schemas.openxmlformats.org/drawingml/2006/wordprocessingDrawing" xmlns:w10="urn:schemas-microsoft-com:office:word" xmlns:w="http://schemas.openxmlformats.org/wordprocessingml/2006/main" xmlns:w14="http://schemas.microsoft.com/office/word/2010/wordml" xmlns:w15="http://schemas.microsoft.com/office/word/2012/wordml" xmlns:w16cid="http://schemas.microsoft.com/office/word/2016/wordml/cid" xmlns:w16se="http://schemas.microsoft.com/office/word/2015/wordml/symex" xmlns:wpg="http://schemas.microsoft.com/office/word/2010/wordprocessingGroup" xmlns:wpi="http://schemas.microsoft.com/office/word/2010/wordprocessingInk" xmlns:wne="http://schemas.microsoft.com/office/word/2006/wordml" xmlns:wps="http://schemas.microsoft.com/office/word/2010/wordprocessingShape" mc:Ignorable="w14 w15 w16se w16cid wp14">
   <w:body>
-    <w:bookmarkStart w:id="0" w:name="_GoBack" w:displacedByCustomXml="next"/>
+    <w:bookmarkStart w:id="0" w:name="_Hlk3981839" w:displacedByCustomXml="next"/>
     <w:bookmarkEnd w:id="0" w:displacedByCustomXml="next"/>
-    <w:bookmarkStart w:id="1" w:name="_Hlk3981839" w:displacedByCustomXml="next"/>
-    <w:bookmarkEnd w:id="1" w:displacedByCustomXml="next"/>
     <w:sdt>
       <w:sdtPr>
         <w:id w:val="652415616"/>
@@ -122,6 +120,7 @@
                         <w:szCs w:val="88"/>
                       </w:rPr>
                     </w:pPr>
+                    <w:proofErr w:type="spellStart"/>
                     <w:r>
                       <w:rPr>
                         <w:rFonts w:asciiTheme="majorHAnsi" w:eastAsiaTheme="majorEastAsia" w:hAnsiTheme="majorHAnsi" w:cstheme="majorBidi"/>
@@ -131,6 +130,7 @@
                       </w:rPr>
                       <w:t>CulTra</w:t>
                     </w:r>
+                    <w:proofErr w:type="spellEnd"/>
                     <w:r>
                       <w:rPr>
                         <w:rFonts w:asciiTheme="majorHAnsi" w:eastAsiaTheme="majorEastAsia" w:hAnsiTheme="majorHAnsi" w:cstheme="majorBidi"/>
@@ -190,7 +190,25 @@
                         <w:sz w:val="24"/>
                         <w:szCs w:val="24"/>
                       </w:rPr>
-                      <w:t>Pilot-Testing CulTra: Crowd-Sourcing Research Games for the Study of Cultural Transmission</w:t>
+                      <w:t xml:space="preserve">Pilot-Testing </w:t>
+                    </w:r>
+                    <w:proofErr w:type="spellStart"/>
+                    <w:r>
+                      <w:rPr>
+                        <w:color w:val="6D1D6A" w:themeColor="accent1" w:themeShade="BF"/>
+                        <w:sz w:val="24"/>
+                        <w:szCs w:val="24"/>
+                      </w:rPr>
+                      <w:t>CulTra</w:t>
+                    </w:r>
+                    <w:proofErr w:type="spellEnd"/>
+                    <w:r>
+                      <w:rPr>
+                        <w:color w:val="6D1D6A" w:themeColor="accent1" w:themeShade="BF"/>
+                        <w:sz w:val="24"/>
+                        <w:szCs w:val="24"/>
+                      </w:rPr>
+                      <w:t>: Crowd-Sourcing Research Games for the Study of Cultural Transmission</w:t>
                     </w:r>
                   </w:p>
                 </w:tc>
@@ -299,16 +317,16 @@
                   <mc:AlternateContent>
                     <mc:Choice Requires="wps">
                       <w:drawing>
-                        <wp:anchor distT="0" distB="0" distL="114300" distR="114300" simplePos="0" relativeHeight="251659776" behindDoc="0" locked="0" layoutInCell="1" allowOverlap="1" wp14:anchorId="158F3D58" wp14:editId="04CCD34C">
+                        <wp:anchor distT="0" distB="0" distL="114300" distR="114300" simplePos="0" relativeHeight="251659776" behindDoc="0" locked="0" layoutInCell="1" allowOverlap="1" wp14:anchorId="158F3D58" wp14:editId="766AED01">
                           <wp:simplePos x="0" y="0"/>
                           <wp:positionH relativeFrom="column">
                             <wp:posOffset>-77470</wp:posOffset>
                           </wp:positionH>
                           <wp:positionV relativeFrom="paragraph">
-                            <wp:posOffset>62230</wp:posOffset>
+                            <wp:posOffset>62865</wp:posOffset>
                           </wp:positionV>
-                          <wp:extent cx="1394460" cy="342900"/>
-                          <wp:effectExtent l="0" t="0" r="15240" b="19050"/>
+                          <wp:extent cx="2217420" cy="342900"/>
+                          <wp:effectExtent l="0" t="0" r="11430" b="19050"/>
                           <wp:wrapNone/>
                           <wp:docPr id="3" name="Text Box 3"/>
                           <wp:cNvGraphicFramePr/>
@@ -319,7 +337,7 @@
                                 <wps:spPr>
                                   <a:xfrm>
                                     <a:off x="0" y="0"/>
-                                    <a:ext cx="1394460" cy="342900"/>
+                                    <a:ext cx="2217420" cy="342900"/>
                                   </a:xfrm>
                                   <a:prstGeom prst="rect">
                                     <a:avLst/>
@@ -359,6 +377,14 @@
                                         </w:rPr>
                                         <w:t xml:space="preserve"> 2019</w:t>
                                       </w:r>
+                                      <w:r>
+                                        <w:rPr>
+                                          <w:color w:val="92278F" w:themeColor="accent1"/>
+                                          <w:sz w:val="24"/>
+                                          <w:szCs w:val="24"/>
+                                        </w:rPr>
+                                        <w:t>, updated July 2019</w:t>
+                                      </w:r>
                                     </w:p>
                                   </w:txbxContent>
                                 </wps:txbx>
@@ -371,6 +397,9 @@
                               </wps:wsp>
                             </a:graphicData>
                           </a:graphic>
+                          <wp14:sizeRelH relativeFrom="margin">
+                            <wp14:pctWidth>0</wp14:pctWidth>
+                          </wp14:sizeRelH>
                         </wp:anchor>
                       </w:drawing>
                     </mc:Choice>
@@ -380,7 +409,7 @@
                           <v:stroke joinstyle="miter"/>
                           <v:path gradientshapeok="t" o:connecttype="rect"/>
                         </v:shapetype>
-                        <v:shape id="Text Box 3" o:spid="_x0000_s1026" type="#_x0000_t202" style="position:absolute;margin-left:-6.1pt;margin-top:4.9pt;width:109.8pt;height:27pt;z-index:251659776;visibility:visible;mso-wrap-style:square;mso-wrap-distance-left:9pt;mso-wrap-distance-top:0;mso-wrap-distance-right:9pt;mso-wrap-distance-bottom:0;mso-position-horizontal:absolute;mso-position-horizontal-relative:text;mso-position-vertical:absolute;mso-position-vertical-relative:text;v-text-anchor:top" o:gfxdata="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" fillcolor="white [3201]" strokeweight=".5pt">
+                        <v:shape id="Text Box 3" o:spid="_x0000_s1026" type="#_x0000_t202" style="position:absolute;margin-left:-6.1pt;margin-top:4.95pt;width:174.6pt;height:27pt;z-index:251659776;visibility:visible;mso-wrap-style:square;mso-width-percent:0;mso-wrap-distance-left:9pt;mso-wrap-distance-top:0;mso-wrap-distance-right:9pt;mso-wrap-distance-bottom:0;mso-position-horizontal:absolute;mso-position-horizontal-relative:text;mso-position-vertical:absolute;mso-position-vertical-relative:text;mso-width-percent:0;mso-width-relative:margin;v-text-anchor:top" o:gfxdata="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" fillcolor="white [3201]" strokeweight=".5pt">
                           <v:textbox>
                             <w:txbxContent>
                               <w:p>
@@ -406,6 +435,14 @@
                                     <w:szCs w:val="24"/>
                                   </w:rPr>
                                   <w:t xml:space="preserve"> 2019</w:t>
+                                </w:r>
+                                <w:r>
+                                  <w:rPr>
+                                    <w:color w:val="92278F" w:themeColor="accent1"/>
+                                    <w:sz w:val="24"/>
+                                    <w:szCs w:val="24"/>
+                                  </w:rPr>
+                                  <w:t>, updated July 2019</w:t>
                                 </w:r>
                               </w:p>
                             </w:txbxContent>
@@ -572,6 +609,8 @@
             <w:br w:type="page"/>
           </w:r>
         </w:p>
+        <w:bookmarkStart w:id="1" w:name="_GoBack" w:displacedByCustomXml="next"/>
+        <w:bookmarkEnd w:id="1" w:displacedByCustomXml="next"/>
       </w:sdtContent>
     </w:sdt>
     <w:sdt>
@@ -4580,12 +4619,14 @@
       <w:r>
         <w:t xml:space="preserve">, codenamed </w:t>
       </w:r>
+      <w:proofErr w:type="spellStart"/>
       <w:r>
         <w:rPr>
           <w:i/>
         </w:rPr>
         <w:t>CulTra</w:t>
       </w:r>
+      <w:proofErr w:type="spellEnd"/>
       <w:r>
         <w:t>, is a</w:t>
       </w:r>
@@ -4722,14 +4763,24 @@
         <w:pStyle w:val="Heading3"/>
       </w:pPr>
       <w:bookmarkStart w:id="4" w:name="_Toc6228548"/>
+      <w:proofErr w:type="spellStart"/>
       <w:r>
         <w:t>db</w:t>
       </w:r>
       <w:bookmarkEnd w:id="4"/>
-    </w:p>
-    <w:p>
-      <w:r>
-        <w:t xml:space="preserve">Contains an .sql file </w:t>
+      <w:proofErr w:type="spellEnd"/>
+    </w:p>
+    <w:p>
+      <w:r>
+        <w:t>Contains an .</w:t>
+      </w:r>
+      <w:proofErr w:type="spellStart"/>
+      <w:r>
+        <w:t>sql</w:t>
+      </w:r>
+      <w:proofErr w:type="spellEnd"/>
+      <w:r>
+        <w:t xml:space="preserve"> file </w:t>
       </w:r>
       <w:r>
         <w:t>describing</w:t>
@@ -4767,12 +4818,14 @@
         <w:pStyle w:val="Heading3"/>
       </w:pPr>
       <w:bookmarkStart w:id="6" w:name="_Toc6228550"/>
+      <w:proofErr w:type="spellStart"/>
       <w:r>
         <w:t>p</w:t>
       </w:r>
       <w:r>
         <w:t>ublic_html</w:t>
       </w:r>
+      <w:proofErr w:type="spellEnd"/>
       <w:r>
         <w:t>/</w:t>
       </w:r>
@@ -4797,8 +4850,13 @@
         <w:pStyle w:val="Heading3"/>
       </w:pPr>
       <w:bookmarkStart w:id="7" w:name="_Toc6228551"/>
-      <w:r>
-        <w:t>public_html/buzzer-language</w:t>
+      <w:proofErr w:type="spellStart"/>
+      <w:r>
+        <w:t>public_html</w:t>
+      </w:r>
+      <w:proofErr w:type="spellEnd"/>
+      <w:r>
+        <w:t>/buzzer-language</w:t>
       </w:r>
       <w:bookmarkEnd w:id="7"/>
     </w:p>
@@ -4824,8 +4882,13 @@
         <w:pStyle w:val="Heading3"/>
       </w:pPr>
       <w:bookmarkStart w:id="8" w:name="_Toc6228552"/>
-      <w:r>
-        <w:t>public_html/two-colour-language</w:t>
+      <w:proofErr w:type="spellStart"/>
+      <w:r>
+        <w:t>public_html</w:t>
+      </w:r>
+      <w:proofErr w:type="spellEnd"/>
+      <w:r>
+        <w:t>/two-colour-language</w:t>
       </w:r>
       <w:bookmarkEnd w:id="8"/>
     </w:p>
@@ -4890,7 +4953,31 @@
         <w:jc w:val="both"/>
       </w:pPr>
       <w:r>
-        <w:t>There are two main experiments that were conducted: one experiment involving a ‘buzzer language’ with sound and manipulating the passing requirement for the adaptive training (easier or harder); and another experiment involving a ‘two colour language’ with coloured dots and manipulating the method of presentation (stepwise-fading or holistic-static). Both experiments have two different types of training blocks (comprehension or production), each one with 8 trials (one for each word/meaning in the language). Completing a trial correctly gives the participant a point for that block; getting enough points in the block (based on a minimum passing requirement) results in a pass, which awards the participant with a ‘star point’. If the participant does not get enough points in the 8-trial block, the score is reset and they move on to the other type of block without gaining a ‘star point’. The two types of training blocks alternate until the participant has collected 2 ‘star points’. Successfully collecting 2 ‘star points’ leads the participant to Production Testing where their output becomes the input for the next participant in the chain. This is followed by a Self-Testing Comprehension block that simply tests the participant on their own output by selecting 4 of their inputs from the previous screen. This completes the experiment and participants are asked for their feedback before receiving their debrief.</w:t>
+        <w:t xml:space="preserve">There are two main experiments that were conducted: one experiment involving a ‘buzzer language’ with sound and manipulating the passing requirement for the adaptive training (easier or harder); and another experiment involving a ‘two colour language’ with coloured dots and manipulating the method of presentation (stepwise-fading or holistic-static). Both experiments have two different types of training blocks (comprehension or production), each one with 8 trials (one for each word/meaning in the language). Completing a trial correctly gives the participant a point for that block; getting enough points in the block (based on a minimum passing requirement) results in a pass, which awards the participant with a ‘star point’. If the participant does not get enough points in the 8-trial block, the score is </w:t>
+      </w:r>
+      <w:proofErr w:type="gramStart"/>
+      <w:r>
+        <w:t>reset</w:t>
+      </w:r>
+      <w:proofErr w:type="gramEnd"/>
+      <w:r>
+        <w:t xml:space="preserve"> and they move on to the other type of block without gaining a ‘star point’. The two types of training blocks alternate until the participant has collected 2 ‘star </w:t>
+      </w:r>
+      <w:proofErr w:type="gramStart"/>
+      <w:r>
+        <w:t>points’</w:t>
+      </w:r>
+      <w:proofErr w:type="gramEnd"/>
+      <w:r>
+        <w:t xml:space="preserve">. Successfully collecting 2 ‘star points’ leads the participant to Production Testing where their output becomes the input for the next participant in the chain. This is followed by a Self-Testing Comprehension block that simply tests the participant on their own output by selecting 4 of their inputs from the previous screen. This completes the experiment and participants are asked for their feedback before receiving </w:t>
+      </w:r>
+      <w:proofErr w:type="gramStart"/>
+      <w:r>
+        <w:t>their</w:t>
+      </w:r>
+      <w:proofErr w:type="gramEnd"/>
+      <w:r>
+        <w:t xml:space="preserve"> debrief.</w:t>
       </w:r>
     </w:p>
     <w:p>
@@ -6980,7 +7067,15 @@
         <w:jc w:val="both"/>
       </w:pPr>
       <w:r>
-        <w:t>In every block of the experiments the words are randomised across 8 trials so their order of presentation is different each time.</w:t>
+        <w:t xml:space="preserve">In every block of the experiments the words are randomised across 8 </w:t>
+      </w:r>
+      <w:proofErr w:type="gramStart"/>
+      <w:r>
+        <w:t>trials</w:t>
+      </w:r>
+      <w:proofErr w:type="gramEnd"/>
+      <w:r>
+        <w:t xml:space="preserve"> so their order of presentation is different each time.</w:t>
       </w:r>
     </w:p>
     <w:p>
@@ -7157,7 +7252,23 @@
       </w:pPr>
       <w:bookmarkStart w:id="18" w:name="_Hlk2958431"/>
       <w:r>
-        <w:t>The main manipulation of this study is the training condition, particularly how difficult the adaptive training block is. This is manipulated by modifying the required passing score to earn a ‘star point’ from a particular training block. This can be either 5 points of 8 (harder condition) or 3 points of 8 (easier condition). Passing 2 training blocks earns the participant 2 star points that allows them to continue to the testing blocks.</w:t>
+        <w:t xml:space="preserve">The main manipulation of this study is the training condition, particularly how difficult the adaptive training block is. This is manipulated by modifying the required passing score to earn a ‘star point’ from a </w:t>
+      </w:r>
+      <w:proofErr w:type="gramStart"/>
+      <w:r>
+        <w:t>particular training</w:t>
+      </w:r>
+      <w:proofErr w:type="gramEnd"/>
+      <w:r>
+        <w:t xml:space="preserve"> block. This can be either 5 points of 8 (harder condition) or 3 points of 8 (easier condition). Passing 2 training blocks earns the participant </w:t>
+      </w:r>
+      <w:proofErr w:type="gramStart"/>
+      <w:r>
+        <w:t>2 star</w:t>
+      </w:r>
+      <w:proofErr w:type="gramEnd"/>
+      <w:r>
+        <w:t xml:space="preserve"> points that allows them to continue to the testing blocks.</w:t>
       </w:r>
     </w:p>
     <w:p>
@@ -7295,7 +7406,23 @@
         <w:jc w:val="both"/>
       </w:pPr>
       <w:r>
-        <w:t>The first block participants encounter is a Comprehension Training block, where a white canvas on the screen displays all the 8 meanings (objects) in the language in a dispersed manner (Figure 4). The participants are prompted to press the “Listen” button to hear this trial’s word and then select one of the 8 object they think it refers to. After pressing the button, participants hear a binary sequence of high and/or low buzzer sounds (as described in the Materials section) – each buzz is 500ms long and there is a 500ms silence pause between each buzz in a word. After the sound sequence finishes playing, participants are allowed to click or press on the canvas to point to the word meaning they think the sound referred to. If they guess correctly, the object is surrounded by a green circle and participants earn a point and their score on the screen updates. If they guess wrongly, the object they selected is surrounded by a red circle and the correct object is surrounded by a green circle – participants’ score remains unchanged. Immediately after that all objects, except the correct, circled in green, object fade away. Once the only object visible on screen is the correct answer (Figure 5), the sound sequence for the meaning plays again as before to remind participants of the word. This completes the trial, the objects reappear on the screen in a different spatial configuration and participants move on to listening to the next word and trying to guess its meaning. After 8 trials going through all the words of the languages, participants move on to the next block.</w:t>
+        <w:t xml:space="preserve">The first block participants encounter is a Comprehension Training block, where a white canvas on the screen displays all the 8 meanings (objects) in the language in a dispersed manner (Figure 4). The participants are prompted to press the “Listen” button to hear this trial’s word and then select one of the 8 object they think it refers to. After pressing the button, participants hear a binary sequence of high and/or low buzzer sounds (as described in the Materials section) – each buzz is 500ms long and there is a 500ms silence pause between each buzz in a word. After the sound sequence finishes playing, participants </w:t>
+      </w:r>
+      <w:proofErr w:type="gramStart"/>
+      <w:r>
+        <w:t>are allowed to</w:t>
+      </w:r>
+      <w:proofErr w:type="gramEnd"/>
+      <w:r>
+        <w:t xml:space="preserve"> click or press on the canvas to point to the word meaning they think the sound referred to. If they guess correctly, the object is surrounded by a green circle and participants earn a point and their score on the screen updates. If they guess wrongly, the object they selected is surrounded by a red circle and the correct object is surrounded by a green circle – participants’ score remains unchanged. Immediately after that all objects, except the correct, circled in green, object fade away. Once the only object visible on screen is the correct answer (Figure 5), the sound sequence for the meaning plays again as before to remind participants of the word. This completes the </w:t>
+      </w:r>
+      <w:proofErr w:type="gramStart"/>
+      <w:r>
+        <w:t>trial,</w:t>
+      </w:r>
+      <w:proofErr w:type="gramEnd"/>
+      <w:r>
+        <w:t xml:space="preserve"> the objects reappear on the screen in a different spatial configuration and participants move on to listening to the next word and trying to guess its meaning. After 8 trials going through all the words of the languages, participants move on to the next block.</w:t>
       </w:r>
     </w:p>
     <w:p>
@@ -7514,7 +7641,15 @@
         <w:jc w:val="both"/>
       </w:pPr>
       <w:r>
-        <w:t xml:space="preserve">The Comprehension Training block is followed by the Production Training block. In this block the meanings/object images appear one by one and each time participants are asked to use the on-screen buttons to instead input the sequence of sound themselves (Figure 6). When pressing a button, participants hear the 500ms buzz piece and can string multiple ones together. Once they think they are done, they can press the “Next” button. Following this they are told whether their input matched the actual word or not with the prompt “Correct!” or “Wrong!”, after which they </w:t>
+        <w:t xml:space="preserve">The Comprehension Training block is followed by the Production Training block. In this block the meanings/object images appear one by </w:t>
+      </w:r>
+      <w:proofErr w:type="gramStart"/>
+      <w:r>
+        <w:t>one and each time</w:t>
+      </w:r>
+      <w:proofErr w:type="gramEnd"/>
+      <w:r>
+        <w:t xml:space="preserve"> participants are asked to use the on-screen buttons to instead input the sequence of sound themselves (Figure 6). When pressing a button, participants hear the 500ms buzz piece and can string multiple ones together. Once they think they are done, they can press the “Next” button. Following this they are told whether their input matched the actual word or not with the prompt “Correct!” or “Wrong!”, after which they </w:t>
       </w:r>
       <w:r>
         <w:lastRenderedPageBreak/>
@@ -7535,7 +7670,15 @@
         <w:t xml:space="preserve"> (based on their training condition), they earn a star point. Otherwise, </w:t>
       </w:r>
       <w:r>
-        <w:t xml:space="preserve">their adaptive training procedure continues back to the Comprehension Training block and keeps alternating between comprehension and production training until the participant has collected 2 star points. </w:t>
+        <w:t xml:space="preserve">their adaptive training procedure continues back to the Comprehension Training block and keeps alternating between comprehension and production training until the participant has collected </w:t>
+      </w:r>
+      <w:proofErr w:type="gramStart"/>
+      <w:r>
+        <w:t>2 star</w:t>
+      </w:r>
+      <w:proofErr w:type="gramEnd"/>
+      <w:r>
+        <w:t xml:space="preserve"> points. </w:t>
       </w:r>
     </w:p>
     <w:p>
@@ -7656,7 +7799,23 @@
         <w:t>.</w:t>
       </w:r>
       <w:r>
-        <w:t xml:space="preserve"> This block follows exactly the same procedure as the Production Training, except no feedback is given and the ‘correct’ sequences are never played. Participant’s input in this block is used as the language to learn for the next participant in the chain (unbeknownst to the participant). This is why participants are not allowed to input the same sequence twice for different objects and are told to retry until they produce a unique sequence for each word.</w:t>
+        <w:t xml:space="preserve"> This block follows </w:t>
+      </w:r>
+      <w:proofErr w:type="gramStart"/>
+      <w:r>
+        <w:t>exactly the same</w:t>
+      </w:r>
+      <w:proofErr w:type="gramEnd"/>
+      <w:r>
+        <w:t xml:space="preserve"> procedure as the Production Training, except no feedback is given and the ‘correct’ sequences are never played. Participant’s input in this block is used as the language to learn for the next participant in the chain (unbeknownst to the participant). </w:t>
+      </w:r>
+      <w:proofErr w:type="gramStart"/>
+      <w:r>
+        <w:t>This is why</w:t>
+      </w:r>
+      <w:proofErr w:type="gramEnd"/>
+      <w:r>
+        <w:t xml:space="preserve"> participants are not allowed to input the same sequence twice for different objects and are told to retry until they produce a unique sequence for each word.</w:t>
       </w:r>
     </w:p>
     <w:p>
@@ -7717,7 +7876,25 @@
         <w:jc w:val="both"/>
       </w:pPr>
       <w:r>
-        <w:t>This study uses coloured dots (a sequence of blue and orange dots) to represent the binary language and the main manipulation is the method of presentation of the coloured dots, which can be either stepwise-fading or holistic-static. The stepwise-fading condition reveals the dots one by one by fading away the previous dot before placing the next one – the interval of time between each dot appearing is 1000ms. The holistic-static condition simply reveals all the dots of the word at the same time and keeps them on screen for X*500ms, where X stands for the length of the binary string representing the word.</w:t>
+        <w:t xml:space="preserve">This study uses coloured dots (a sequence of blue and orange dots) to represent the binary language and the main manipulation is the method of presentation of the coloured dots, which can be either stepwise-fading or holistic-static. The stepwise-fading condition reveals the dots one by one by fading away the previous dot </w:t>
+      </w:r>
+      <w:r>
+        <w:t>after</w:t>
+      </w:r>
+      <w:r>
+        <w:t xml:space="preserve"> placing the next one – the interval of time between each dot </w:t>
+      </w:r>
+      <w:r>
+        <w:t>onset</w:t>
+      </w:r>
+      <w:r>
+        <w:t xml:space="preserve"> is 1000ms</w:t>
+      </w:r>
+      <w:r>
+        <w:t>, while the fading animation of the old dot is 400ms and is initiated simultaneously with the onset of the new dot</w:t>
+      </w:r>
+      <w:r>
+        <w:t>. The holistic-static condition simply reveals all the dots of the word at the same time and keeps them on screen for X*500ms, where X stands for the length of the binary string representing the word.</w:t>
       </w:r>
     </w:p>
     <w:p>
@@ -7725,7 +7902,23 @@
         <w:jc w:val="both"/>
       </w:pPr>
       <w:r>
-        <w:t>The first block participants encounter is a Comprehension Training block, where a white canvas on the screen displays all the 8 meanings (objects) in the language in a dispersed manner (Figure 7). The participants are prompted to press the “Show Word” button to see this trial’s word and then select one of the 8 object they think it refers to. After pressing the button, participants see the binary sequence in the form of a sequence of blue and orange dots on an input field below the canvas. The exact method of presentation is different for the two main conditions as described above. After seeing the sequence, the participants are allowed to click or press on the canvas to point to the word meaning they think the sequence referred to. If they guess correctly, the object is surrounded by a green circle and participants earn a point and their score on the screen updates. If they guess wrongly, the object they selected is surrounded by a red circle and the correct object is surrounded by a green circle – participants’ score remains unchanged. Immediately after that all objects, except the correct, circled in green, object fade away. Once the only object visible on screen is the correct answer (Figure 8), the sequence for the meaning is shown again as before to remind participants of the word. This completes the trial, the objects reappear on the screen in a different spatial configuration and participants move on to seeing the next word and trying to guess its meaning. After 8 trials going through all the words of the languages, participants move on to the next block.</w:t>
+        <w:t xml:space="preserve">The first block participants encounter is a Comprehension Training block, where a white canvas on the screen displays all the 8 meanings (objects) in the language in a dispersed manner (Figure 7). The participants are prompted to press the “Show Word” button to see this trial’s word and then select one of the 8 object they think it refers to. After pressing the button, participants see the binary sequence in the form of a sequence of blue and orange dots on an input field below the canvas. The exact method of presentation is different for the two main conditions as described above. After seeing the sequence, the participants </w:t>
+      </w:r>
+      <w:proofErr w:type="gramStart"/>
+      <w:r>
+        <w:t>are allowed to</w:t>
+      </w:r>
+      <w:proofErr w:type="gramEnd"/>
+      <w:r>
+        <w:t xml:space="preserve"> click or press on the canvas to point to the word meaning they think the sequence referred to. If they guess correctly, the object is surrounded by a green circle and participants earn a point and their score on the screen updates. If they guess wrongly, the object they selected is surrounded by a red circle and the correct object is surrounded by a green circle – participants’ score remains unchanged. Immediately after that all objects, except the correct, circled in green, object fade away. Once the only object visible on screen is the correct answer (Figure 8), the sequence for the meaning is shown again as before to remind participants of the word. This completes the </w:t>
+      </w:r>
+      <w:proofErr w:type="gramStart"/>
+      <w:r>
+        <w:t>trial,</w:t>
+      </w:r>
+      <w:proofErr w:type="gramEnd"/>
+      <w:r>
+        <w:t xml:space="preserve"> the objects reappear on the screen in a different spatial configuration and participants move on to seeing the next word and trying to guess its meaning. After 8 trials going through all the words of the languages, participants move on to the next block.</w:t>
       </w:r>
     </w:p>
     <w:p>
@@ -7796,7 +7989,15 @@
         <w:pStyle w:val="Caption"/>
       </w:pPr>
       <w:r>
-        <w:t>Figure 7. Comprehension Block for the Two Colour Language Study.</w:t>
+        <w:t xml:space="preserve">Figure 7. Comprehension Block for the </w:t>
+      </w:r>
+      <w:proofErr w:type="gramStart"/>
+      <w:r>
+        <w:t>Two Colour</w:t>
+      </w:r>
+      <w:proofErr w:type="gramEnd"/>
+      <w:r>
+        <w:t xml:space="preserve"> Language Study.</w:t>
       </w:r>
     </w:p>
     <w:p/>
@@ -7864,7 +8065,15 @@
         <w:pStyle w:val="Caption"/>
       </w:pPr>
       <w:r>
-        <w:t>Figure 8. Showing correct response feedback after selection in the Two Colour Language Study.</w:t>
+        <w:t xml:space="preserve">Figure 8. Showing correct response feedback after selection in the </w:t>
+      </w:r>
+      <w:proofErr w:type="gramStart"/>
+      <w:r>
+        <w:t>Two Colour</w:t>
+      </w:r>
+      <w:proofErr w:type="gramEnd"/>
+      <w:r>
+        <w:t xml:space="preserve"> Language Study.</w:t>
       </w:r>
     </w:p>
     <w:p/>
@@ -7873,7 +8082,15 @@
         <w:jc w:val="both"/>
       </w:pPr>
       <w:r>
-        <w:t xml:space="preserve">The Comprehension Training block is followed by the Production Training block. In this block the meanings/object images appear one by one and each time participants are asked to use the on-screen buttons to instead input the sequence of coloured dots themselves (Figure 8). </w:t>
+        <w:t xml:space="preserve">The Comprehension Training block is followed by the Production Training block. In this block the meanings/object images appear one by </w:t>
+      </w:r>
+      <w:proofErr w:type="gramStart"/>
+      <w:r>
+        <w:t>one and each time</w:t>
+      </w:r>
+      <w:proofErr w:type="gramEnd"/>
+      <w:r>
+        <w:t xml:space="preserve"> participants are asked to use the on-screen buttons to instead input the sequence of coloured dots themselves (Figure 8). </w:t>
       </w:r>
       <w:r>
         <w:t>The left/right order of the coloured buttons is randomly counterbalanced across participants.</w:t>
@@ -7902,7 +8119,15 @@
         <w:t xml:space="preserve">, they earn a star point. Otherwise, </w:t>
       </w:r>
       <w:r>
-        <w:t xml:space="preserve">their adaptive training procedure continues back to the Comprehension Training block and keeps alternating between comprehension and production training until the participant has collected 2 star points. </w:t>
+        <w:t xml:space="preserve">their adaptive training procedure continues back to the Comprehension Training block and keeps alternating between comprehension and production training until the participant has collected </w:t>
+      </w:r>
+      <w:proofErr w:type="gramStart"/>
+      <w:r>
+        <w:t>2 star</w:t>
+      </w:r>
+      <w:proofErr w:type="gramEnd"/>
+      <w:r>
+        <w:t xml:space="preserve"> points. </w:t>
       </w:r>
     </w:p>
     <w:p>
@@ -7974,9 +8199,11 @@
       <w:r>
         <w:t xml:space="preserve"> Block for the </w:t>
       </w:r>
+      <w:proofErr w:type="gramStart"/>
       <w:r>
         <w:t>Two Colour</w:t>
       </w:r>
+      <w:proofErr w:type="gramEnd"/>
       <w:r>
         <w:t xml:space="preserve"> Language Study.</w:t>
       </w:r>
@@ -7990,10 +8217,23 @@
         <w:t>Successfully collecting 2 start points completes the adaptive training procedure and the Production Testing block is initiated.</w:t>
       </w:r>
       <w:r>
-        <w:t xml:space="preserve"> This block follows exactly the same procedure as the Production Training, except no feedback is given and the ‘correct’ sequences are never shown. Participant’s input in this block is used as the language to learn for the next participant in the chain (unbeknownst to the participant). </w:t>
-      </w:r>
-      <w:r>
-        <w:t>This is why participants are not allowed to input the same sequence twice for different objects and are told to retry until they produce a unique sequence for each word.</w:t>
+        <w:t xml:space="preserve"> This block follows </w:t>
+      </w:r>
+      <w:proofErr w:type="gramStart"/>
+      <w:r>
+        <w:t>exactly the same</w:t>
+      </w:r>
+      <w:proofErr w:type="gramEnd"/>
+      <w:r>
+        <w:t xml:space="preserve"> procedure as the Production Training, except no feedback is given and the ‘correct’ sequences are never shown. Participant’s input in this block is used as the language to learn for the next participant in the chain (unbeknownst to the participant). </w:t>
+      </w:r>
+      <w:proofErr w:type="gramStart"/>
+      <w:r>
+        <w:t>This is why</w:t>
+      </w:r>
+      <w:proofErr w:type="gramEnd"/>
+      <w:r>
+        <w:t xml:space="preserve"> participants are not allowed to input the same sequence twice for different objects and are told to retry until they produce a unique sequence for each word.</w:t>
       </w:r>
     </w:p>
     <w:p>
@@ -8149,6 +8389,7 @@
       <w:r>
         <w:t xml:space="preserve"> The </w:t>
       </w:r>
+      <w:proofErr w:type="spellStart"/>
       <w:r>
         <w:rPr>
           <w:i/>
@@ -8161,6 +8402,7 @@
         </w:rPr>
         <w:t>sessions</w:t>
       </w:r>
+      <w:proofErr w:type="spellEnd"/>
       <w:r>
         <w:t xml:space="preserve"> table serves to link the nodes to their associated transmissions data and keeps track of the experiment’s progress.</w:t>
       </w:r>
@@ -8223,12 +8465,14 @@
       </w:r>
     </w:p>
     <w:p>
+      <w:proofErr w:type="spellStart"/>
       <w:r>
         <w:rPr>
           <w:b/>
         </w:rPr>
         <w:t>transmission_sessions</w:t>
       </w:r>
+      <w:proofErr w:type="spellEnd"/>
       <w:r>
         <w:t xml:space="preserve"> – list of sessions (participants) and their details</w:t>
       </w:r>
@@ -8247,28 +8491,33 @@
       <w:bookmarkEnd w:id="27"/>
     </w:p>
     <w:p>
+      <w:proofErr w:type="spellStart"/>
       <w:r>
         <w:rPr>
           <w:b/>
         </w:rPr>
         <w:t>colour_nodes</w:t>
       </w:r>
+      <w:proofErr w:type="spellEnd"/>
       <w:r>
         <w:t xml:space="preserve"> – list of nodes and their properties</w:t>
       </w:r>
     </w:p>
     <w:p>
+      <w:proofErr w:type="spellStart"/>
       <w:r>
         <w:rPr>
           <w:b/>
         </w:rPr>
         <w:t>colour_transmissions</w:t>
       </w:r>
+      <w:proofErr w:type="spellEnd"/>
       <w:r>
         <w:t xml:space="preserve"> – list of transmissions and their details</w:t>
       </w:r>
     </w:p>
     <w:p>
+      <w:proofErr w:type="spellStart"/>
       <w:r>
         <w:rPr>
           <w:b/>
@@ -8287,6 +8536,7 @@
         </w:rPr>
         <w:t>r_transmission_sessions</w:t>
       </w:r>
+      <w:proofErr w:type="spellEnd"/>
       <w:r>
         <w:t xml:space="preserve"> – list of sessions (participants) and their details</w:t>
       </w:r>
@@ -8314,6 +8564,7 @@
         <w:pStyle w:val="Heading3"/>
       </w:pPr>
       <w:bookmarkStart w:id="29" w:name="_Toc6228565"/>
+      <w:proofErr w:type="spellStart"/>
       <w:r>
         <w:t>transmission_</w:t>
       </w:r>
@@ -8321,6 +8572,7 @@
         <w:t>sessions</w:t>
       </w:r>
       <w:bookmarkEnd w:id="29"/>
+      <w:proofErr w:type="spellEnd"/>
     </w:p>
     <w:p/>
     <w:p>
@@ -8333,7 +8585,35 @@
         <w:rPr>
           <w:b/>
         </w:rPr>
-        <w:t xml:space="preserve">  `session_number` int(11) UNSIGNED</w:t>
+        <w:t xml:space="preserve">  `</w:t>
+      </w:r>
+      <w:proofErr w:type="spellStart"/>
+      <w:r>
+        <w:rPr>
+          <w:b/>
+        </w:rPr>
+        <w:t>session_number</w:t>
+      </w:r>
+      <w:proofErr w:type="spellEnd"/>
+      <w:r>
+        <w:rPr>
+          <w:b/>
+        </w:rPr>
+        <w:t xml:space="preserve">` </w:t>
+      </w:r>
+      <w:proofErr w:type="gramStart"/>
+      <w:r>
+        <w:rPr>
+          <w:b/>
+        </w:rPr>
+        <w:t>int(</w:t>
+      </w:r>
+      <w:proofErr w:type="gramEnd"/>
+      <w:r>
+        <w:rPr>
+          <w:b/>
+        </w:rPr>
+        <w:t>11) UNSIGNED</w:t>
       </w:r>
     </w:p>
     <w:p>
@@ -8351,20 +8631,48 @@
         <w:rPr>
           <w:b/>
         </w:rPr>
-        <w:t xml:space="preserve">  `prolific_id` text</w:t>
-      </w:r>
-    </w:p>
-    <w:p>
-      <w:pPr>
-        <w:rPr>
-          <w:b/>
-        </w:rPr>
-      </w:pPr>
-      <w:r>
-        <w:rPr>
-          <w:b/>
-        </w:rPr>
-        <w:t xml:space="preserve">  `prolific_session` text</w:t>
+        <w:t xml:space="preserve">  `</w:t>
+      </w:r>
+      <w:proofErr w:type="spellStart"/>
+      <w:r>
+        <w:rPr>
+          <w:b/>
+        </w:rPr>
+        <w:t>prolific_id</w:t>
+      </w:r>
+      <w:proofErr w:type="spellEnd"/>
+      <w:r>
+        <w:rPr>
+          <w:b/>
+        </w:rPr>
+        <w:t>` text</w:t>
+      </w:r>
+    </w:p>
+    <w:p>
+      <w:pPr>
+        <w:rPr>
+          <w:b/>
+        </w:rPr>
+      </w:pPr>
+      <w:r>
+        <w:rPr>
+          <w:b/>
+        </w:rPr>
+        <w:t xml:space="preserve">  `</w:t>
+      </w:r>
+      <w:proofErr w:type="spellStart"/>
+      <w:r>
+        <w:rPr>
+          <w:b/>
+        </w:rPr>
+        <w:t>prolific_session</w:t>
+      </w:r>
+      <w:proofErr w:type="spellEnd"/>
+      <w:r>
+        <w:rPr>
+          <w:b/>
+        </w:rPr>
+        <w:t>` text</w:t>
       </w:r>
     </w:p>
     <w:p>
@@ -8382,7 +8690,35 @@
         <w:rPr>
           <w:b/>
         </w:rPr>
-        <w:t xml:space="preserve">  `completion_code` char(10)</w:t>
+        <w:t xml:space="preserve">  `</w:t>
+      </w:r>
+      <w:proofErr w:type="spellStart"/>
+      <w:r>
+        <w:rPr>
+          <w:b/>
+        </w:rPr>
+        <w:t>completion_code</w:t>
+      </w:r>
+      <w:proofErr w:type="spellEnd"/>
+      <w:r>
+        <w:rPr>
+          <w:b/>
+        </w:rPr>
+        <w:t xml:space="preserve">` </w:t>
+      </w:r>
+      <w:proofErr w:type="gramStart"/>
+      <w:r>
+        <w:rPr>
+          <w:b/>
+        </w:rPr>
+        <w:t>char(</w:t>
+      </w:r>
+      <w:proofErr w:type="gramEnd"/>
+      <w:r>
+        <w:rPr>
+          <w:b/>
+        </w:rPr>
+        <w:t>10)</w:t>
       </w:r>
     </w:p>
     <w:p>
@@ -8403,7 +8739,35 @@
         <w:rPr>
           <w:b/>
         </w:rPr>
-        <w:t xml:space="preserve">  `node_id` int(11) UNSIGNED</w:t>
+        <w:t xml:space="preserve">  `</w:t>
+      </w:r>
+      <w:proofErr w:type="spellStart"/>
+      <w:r>
+        <w:rPr>
+          <w:b/>
+        </w:rPr>
+        <w:t>node_id</w:t>
+      </w:r>
+      <w:proofErr w:type="spellEnd"/>
+      <w:r>
+        <w:rPr>
+          <w:b/>
+        </w:rPr>
+        <w:t xml:space="preserve">` </w:t>
+      </w:r>
+      <w:proofErr w:type="gramStart"/>
+      <w:r>
+        <w:rPr>
+          <w:b/>
+        </w:rPr>
+        <w:t>int(</w:t>
+      </w:r>
+      <w:proofErr w:type="gramEnd"/>
+      <w:r>
+        <w:rPr>
+          <w:b/>
+        </w:rPr>
+        <w:t>11) UNSIGNED</w:t>
       </w:r>
     </w:p>
     <w:p>
@@ -8417,20 +8781,42 @@
         <w:t>associated with this session</w:t>
       </w:r>
       <w:r>
-        <w:t>, it remains 0 (zero) until the session is complete and the new node is actually created.</w:t>
-      </w:r>
-    </w:p>
-    <w:p>
-      <w:pPr>
-        <w:rPr>
-          <w:b/>
-        </w:rPr>
-      </w:pPr>
-      <w:r>
-        <w:rPr>
-          <w:b/>
-        </w:rPr>
-        <w:t xml:space="preserve">  `tree` int(11)</w:t>
+        <w:t xml:space="preserve">, it remains 0 (zero) until the session is complete and the new node is </w:t>
+      </w:r>
+      <w:proofErr w:type="gramStart"/>
+      <w:r>
+        <w:t>actually created</w:t>
+      </w:r>
+      <w:proofErr w:type="gramEnd"/>
+      <w:r>
+        <w:t>.</w:t>
+      </w:r>
+    </w:p>
+    <w:p>
+      <w:pPr>
+        <w:rPr>
+          <w:b/>
+        </w:rPr>
+      </w:pPr>
+      <w:r>
+        <w:rPr>
+          <w:b/>
+        </w:rPr>
+        <w:t xml:space="preserve">  `tree` </w:t>
+      </w:r>
+      <w:proofErr w:type="gramStart"/>
+      <w:r>
+        <w:rPr>
+          <w:b/>
+        </w:rPr>
+        <w:t>int(</w:t>
+      </w:r>
+      <w:proofErr w:type="gramEnd"/>
+      <w:r>
+        <w:rPr>
+          <w:b/>
+        </w:rPr>
+        <w:t>11)</w:t>
       </w:r>
     </w:p>
     <w:p>
@@ -8438,7 +8824,15 @@
         <w:t>This is</w:t>
       </w:r>
       <w:r>
-        <w:t xml:space="preserve"> the ID of the particular tree or chain</w:t>
+        <w:t xml:space="preserve"> the ID of the </w:t>
+      </w:r>
+      <w:proofErr w:type="gramStart"/>
+      <w:r>
+        <w:t>particular tree</w:t>
+      </w:r>
+      <w:proofErr w:type="gramEnd"/>
+      <w:r>
+        <w:t xml:space="preserve"> or chain</w:t>
       </w:r>
       <w:r>
         <w:t xml:space="preserve"> for the current node. </w:t>
@@ -8543,7 +8937,35 @@
         <w:rPr>
           <w:b/>
         </w:rPr>
-        <w:t xml:space="preserve">  `parent_id` int(10) UNSIGNED</w:t>
+        <w:t xml:space="preserve">  `</w:t>
+      </w:r>
+      <w:proofErr w:type="spellStart"/>
+      <w:r>
+        <w:rPr>
+          <w:b/>
+        </w:rPr>
+        <w:t>parent_id</w:t>
+      </w:r>
+      <w:proofErr w:type="spellEnd"/>
+      <w:r>
+        <w:rPr>
+          <w:b/>
+        </w:rPr>
+        <w:t xml:space="preserve">` </w:t>
+      </w:r>
+      <w:proofErr w:type="gramStart"/>
+      <w:r>
+        <w:rPr>
+          <w:b/>
+        </w:rPr>
+        <w:t>int(</w:t>
+      </w:r>
+      <w:proofErr w:type="gramEnd"/>
+      <w:r>
+        <w:rPr>
+          <w:b/>
+        </w:rPr>
+        <w:t>10) UNSIGNED</w:t>
       </w:r>
     </w:p>
     <w:p>
@@ -8570,7 +8992,21 @@
         <w:rPr>
           <w:b/>
         </w:rPr>
-        <w:t xml:space="preserve">  `generation` int(11) UNSIGNED</w:t>
+        <w:t xml:space="preserve">  `generation` </w:t>
+      </w:r>
+      <w:proofErr w:type="gramStart"/>
+      <w:r>
+        <w:rPr>
+          <w:b/>
+        </w:rPr>
+        <w:t>int(</w:t>
+      </w:r>
+      <w:proofErr w:type="gramEnd"/>
+      <w:r>
+        <w:rPr>
+          <w:b/>
+        </w:rPr>
+        <w:t>11) UNSIGNED</w:t>
       </w:r>
     </w:p>
     <w:p>
@@ -8592,7 +9028,21 @@
           <w:b/>
         </w:rPr>
         <w:lastRenderedPageBreak/>
-        <w:t xml:space="preserve">  `buttons` varchar(9)</w:t>
+        <w:t xml:space="preserve">  `buttons` </w:t>
+      </w:r>
+      <w:proofErr w:type="gramStart"/>
+      <w:r>
+        <w:rPr>
+          <w:b/>
+        </w:rPr>
+        <w:t>varchar(</w:t>
+      </w:r>
+      <w:proofErr w:type="gramEnd"/>
+      <w:r>
+        <w:rPr>
+          <w:b/>
+        </w:rPr>
+        <w:t>9)</w:t>
       </w:r>
     </w:p>
     <w:p>
@@ -8600,7 +9050,23 @@
         <w:t xml:space="preserve">This is the counterbalancing of the location of the buttons in the experiment. </w:t>
       </w:r>
       <w:r>
-        <w:t xml:space="preserve">The values can be “leftHigh” or “rightHigh”. </w:t>
+        <w:t>The values can be “</w:t>
+      </w:r>
+      <w:proofErr w:type="spellStart"/>
+      <w:r>
+        <w:t>leftHigh</w:t>
+      </w:r>
+      <w:proofErr w:type="spellEnd"/>
+      <w:r>
+        <w:t>” or “</w:t>
+      </w:r>
+      <w:proofErr w:type="spellStart"/>
+      <w:r>
+        <w:t>rightHigh</w:t>
+      </w:r>
+      <w:proofErr w:type="spellEnd"/>
+      <w:r>
+        <w:t xml:space="preserve">”. </w:t>
       </w:r>
       <w:r>
         <w:t xml:space="preserve">It describes on which side the ‘high tone’ or ‘blue dot’ appear respectively (for two-colour language simply replace “High” with “Blue”). </w:t>
@@ -8616,12 +9082,34 @@
         <w:rPr>
           <w:b/>
         </w:rPr>
-        <w:t xml:space="preserve">  `progress` varchar(32)</w:t>
-      </w:r>
-    </w:p>
-    <w:p>
-      <w:r>
-        <w:t xml:space="preserve">The screen name </w:t>
+        <w:t xml:space="preserve">  `progress` </w:t>
+      </w:r>
+      <w:proofErr w:type="gramStart"/>
+      <w:r>
+        <w:rPr>
+          <w:b/>
+        </w:rPr>
+        <w:t>varchar(</w:t>
+      </w:r>
+      <w:proofErr w:type="gramEnd"/>
+      <w:r>
+        <w:rPr>
+          <w:b/>
+        </w:rPr>
+        <w:t>32)</w:t>
+      </w:r>
+    </w:p>
+    <w:p>
+      <w:r>
+        <w:t xml:space="preserve">The screen </w:t>
+      </w:r>
+      <w:proofErr w:type="gramStart"/>
+      <w:r>
+        <w:t>name</w:t>
+      </w:r>
+      <w:proofErr w:type="gramEnd"/>
+      <w:r>
+        <w:t xml:space="preserve"> </w:t>
       </w:r>
       <w:r>
         <w:t>the session has reached. If the session is completed, this should say END.</w:t>
@@ -8637,7 +9125,21 @@
         <w:rPr>
           <w:b/>
         </w:rPr>
-        <w:t xml:space="preserve">  `start_timestamp` timestamp</w:t>
+        <w:t xml:space="preserve">  `</w:t>
+      </w:r>
+      <w:proofErr w:type="spellStart"/>
+      <w:r>
+        <w:rPr>
+          <w:b/>
+        </w:rPr>
+        <w:t>start_timestamp</w:t>
+      </w:r>
+      <w:proofErr w:type="spellEnd"/>
+      <w:r>
+        <w:rPr>
+          <w:b/>
+        </w:rPr>
+        <w:t>` timestamp</w:t>
       </w:r>
     </w:p>
     <w:p>
@@ -8658,7 +9160,21 @@
         <w:rPr>
           <w:b/>
         </w:rPr>
-        <w:t xml:space="preserve"> `end_timestamp` timestamp</w:t>
+        <w:t xml:space="preserve"> `</w:t>
+      </w:r>
+      <w:proofErr w:type="spellStart"/>
+      <w:r>
+        <w:rPr>
+          <w:b/>
+        </w:rPr>
+        <w:t>end_timestamp</w:t>
+      </w:r>
+      <w:proofErr w:type="spellEnd"/>
+      <w:r>
+        <w:rPr>
+          <w:b/>
+        </w:rPr>
+        <w:t>` timestamp</w:t>
       </w:r>
     </w:p>
     <w:p>
@@ -8676,7 +9192,29 @@
         <w:rPr>
           <w:b/>
         </w:rPr>
-        <w:t xml:space="preserve">  `enjoy` tinyint(3) UNSIGNED</w:t>
+        <w:t xml:space="preserve">  `enjoy` </w:t>
+      </w:r>
+      <w:proofErr w:type="spellStart"/>
+      <w:proofErr w:type="gramStart"/>
+      <w:r>
+        <w:rPr>
+          <w:b/>
+        </w:rPr>
+        <w:t>tinyint</w:t>
+      </w:r>
+      <w:proofErr w:type="spellEnd"/>
+      <w:r>
+        <w:rPr>
+          <w:b/>
+        </w:rPr>
+        <w:t>(</w:t>
+      </w:r>
+      <w:proofErr w:type="gramEnd"/>
+      <w:r>
+        <w:rPr>
+          <w:b/>
+        </w:rPr>
+        <w:t>3) UNSIGNED</w:t>
       </w:r>
     </w:p>
     <w:p>
@@ -8694,7 +9232,21 @@
         <w:rPr>
           <w:b/>
         </w:rPr>
-        <w:t xml:space="preserve">  `outreach` varchar(30)</w:t>
+        <w:t xml:space="preserve">  `outreach` </w:t>
+      </w:r>
+      <w:proofErr w:type="gramStart"/>
+      <w:r>
+        <w:rPr>
+          <w:b/>
+        </w:rPr>
+        <w:t>varchar(</w:t>
+      </w:r>
+      <w:proofErr w:type="gramEnd"/>
+      <w:r>
+        <w:rPr>
+          <w:b/>
+        </w:rPr>
+        <w:t>30)</w:t>
       </w:r>
     </w:p>
     <w:p>
@@ -8718,7 +9270,21 @@
         <w:rPr>
           <w:b/>
         </w:rPr>
-        <w:t xml:space="preserve">  `comment` varchar(500)</w:t>
+        <w:t xml:space="preserve">  `comment` </w:t>
+      </w:r>
+      <w:proofErr w:type="gramStart"/>
+      <w:r>
+        <w:rPr>
+          <w:b/>
+        </w:rPr>
+        <w:t>varchar(</w:t>
+      </w:r>
+      <w:proofErr w:type="gramEnd"/>
+      <w:r>
+        <w:rPr>
+          <w:b/>
+        </w:rPr>
+        <w:t>500)</w:t>
       </w:r>
     </w:p>
     <w:p>
@@ -8736,8 +9302,16 @@
         <w:rPr>
           <w:b/>
         </w:rPr>
-        <w:t xml:space="preserve">  `browser` tinytext</w:t>
-      </w:r>
+        <w:t xml:space="preserve">  `browser` </w:t>
+      </w:r>
+      <w:proofErr w:type="spellStart"/>
+      <w:r>
+        <w:rPr>
+          <w:b/>
+        </w:rPr>
+        <w:t>tinytext</w:t>
+      </w:r>
+      <w:proofErr w:type="spellEnd"/>
     </w:p>
     <w:p>
       <w:r>
@@ -8790,7 +9364,35 @@
         <w:rPr>
           <w:b/>
         </w:rPr>
-        <w:t xml:space="preserve">  `node_id` int(11) UNSIGNED</w:t>
+        <w:t xml:space="preserve">  `</w:t>
+      </w:r>
+      <w:proofErr w:type="spellStart"/>
+      <w:r>
+        <w:rPr>
+          <w:b/>
+        </w:rPr>
+        <w:t>node_id</w:t>
+      </w:r>
+      <w:proofErr w:type="spellEnd"/>
+      <w:r>
+        <w:rPr>
+          <w:b/>
+        </w:rPr>
+        <w:t xml:space="preserve">` </w:t>
+      </w:r>
+      <w:proofErr w:type="gramStart"/>
+      <w:r>
+        <w:rPr>
+          <w:b/>
+        </w:rPr>
+        <w:t>int(</w:t>
+      </w:r>
+      <w:proofErr w:type="gramEnd"/>
+      <w:r>
+        <w:rPr>
+          <w:b/>
+        </w:rPr>
+        <w:t>11) UNSIGNED</w:t>
       </w:r>
     </w:p>
     <w:p>
@@ -8808,19 +9410,35 @@
         <w:rPr>
           <w:b/>
         </w:rPr>
-        <w:t xml:space="preserve">  `tree` int(11)</w:t>
+        <w:t xml:space="preserve">  `tree` </w:t>
+      </w:r>
+      <w:proofErr w:type="gramStart"/>
+      <w:r>
+        <w:rPr>
+          <w:b/>
+        </w:rPr>
+        <w:t>int(</w:t>
+      </w:r>
+      <w:proofErr w:type="gramEnd"/>
+      <w:r>
+        <w:rPr>
+          <w:b/>
+        </w:rPr>
+        <w:t>11)</w:t>
       </w:r>
     </w:p>
     <w:p>
       <w:r>
         <w:t xml:space="preserve">See ‘tree’ under the </w:t>
       </w:r>
+      <w:proofErr w:type="spellStart"/>
       <w:r>
         <w:rPr>
           <w:i/>
         </w:rPr>
         <w:t>transmission_sessions</w:t>
       </w:r>
+      <w:proofErr w:type="spellEnd"/>
       <w:r>
         <w:t xml:space="preserve"> table.</w:t>
       </w:r>
@@ -8835,7 +9453,35 @@
         <w:rPr>
           <w:b/>
         </w:rPr>
-        <w:t xml:space="preserve">  `parent_id` int(10) UNSIGNED</w:t>
+        <w:t xml:space="preserve">  `</w:t>
+      </w:r>
+      <w:proofErr w:type="spellStart"/>
+      <w:r>
+        <w:rPr>
+          <w:b/>
+        </w:rPr>
+        <w:t>parent_id</w:t>
+      </w:r>
+      <w:proofErr w:type="spellEnd"/>
+      <w:r>
+        <w:rPr>
+          <w:b/>
+        </w:rPr>
+        <w:t xml:space="preserve">` </w:t>
+      </w:r>
+      <w:proofErr w:type="gramStart"/>
+      <w:r>
+        <w:rPr>
+          <w:b/>
+        </w:rPr>
+        <w:t>int(</w:t>
+      </w:r>
+      <w:proofErr w:type="gramEnd"/>
+      <w:r>
+        <w:rPr>
+          <w:b/>
+        </w:rPr>
+        <w:t>10) UNSIGNED</w:t>
       </w:r>
     </w:p>
     <w:p>
@@ -8853,7 +9499,21 @@
         <w:rPr>
           <w:b/>
         </w:rPr>
-        <w:t xml:space="preserve">  `generation` int(11) UNSIGNED</w:t>
+        <w:t xml:space="preserve">  `generation` </w:t>
+      </w:r>
+      <w:proofErr w:type="gramStart"/>
+      <w:r>
+        <w:rPr>
+          <w:b/>
+        </w:rPr>
+        <w:t>int(</w:t>
+      </w:r>
+      <w:proofErr w:type="gramEnd"/>
+      <w:r>
+        <w:rPr>
+          <w:b/>
+        </w:rPr>
+        <w:t>11) UNSIGNED</w:t>
       </w:r>
     </w:p>
     <w:p>
@@ -8872,7 +9532,35 @@
           <w:b/>
         </w:rPr>
         <w:lastRenderedPageBreak/>
-        <w:t xml:space="preserve">  `session_number` int(10) UNSIGNED</w:t>
+        <w:t xml:space="preserve">  `</w:t>
+      </w:r>
+      <w:proofErr w:type="spellStart"/>
+      <w:r>
+        <w:rPr>
+          <w:b/>
+        </w:rPr>
+        <w:t>session_number</w:t>
+      </w:r>
+      <w:proofErr w:type="spellEnd"/>
+      <w:r>
+        <w:rPr>
+          <w:b/>
+        </w:rPr>
+        <w:t xml:space="preserve">` </w:t>
+      </w:r>
+      <w:proofErr w:type="gramStart"/>
+      <w:r>
+        <w:rPr>
+          <w:b/>
+        </w:rPr>
+        <w:t>int(</w:t>
+      </w:r>
+      <w:proofErr w:type="gramEnd"/>
+      <w:r>
+        <w:rPr>
+          <w:b/>
+        </w:rPr>
+        <w:t>10) UNSIGNED</w:t>
       </w:r>
     </w:p>
     <w:p>
@@ -8890,7 +9578,35 @@
         <w:rPr>
           <w:b/>
         </w:rPr>
-        <w:t xml:space="preserve">  `node_type` varchar(11</w:t>
+        <w:t xml:space="preserve">  `</w:t>
+      </w:r>
+      <w:proofErr w:type="spellStart"/>
+      <w:r>
+        <w:rPr>
+          <w:b/>
+        </w:rPr>
+        <w:t>node_type</w:t>
+      </w:r>
+      <w:proofErr w:type="spellEnd"/>
+      <w:r>
+        <w:rPr>
+          <w:b/>
+        </w:rPr>
+        <w:t xml:space="preserve">` </w:t>
+      </w:r>
+      <w:proofErr w:type="gramStart"/>
+      <w:r>
+        <w:rPr>
+          <w:b/>
+        </w:rPr>
+        <w:t>varchar(</w:t>
+      </w:r>
+      <w:proofErr w:type="gramEnd"/>
+      <w:r>
+        <w:rPr>
+          <w:b/>
+        </w:rPr>
+        <w:t>11</w:t>
       </w:r>
       <w:r>
         <w:rPr>
@@ -8929,7 +9645,21 @@
         <w:rPr>
           <w:b/>
         </w:rPr>
-        <w:t xml:space="preserve">  `status` varchar(16)</w:t>
+        <w:t xml:space="preserve">  `status` </w:t>
+      </w:r>
+      <w:proofErr w:type="gramStart"/>
+      <w:r>
+        <w:rPr>
+          <w:b/>
+        </w:rPr>
+        <w:t>varchar(</w:t>
+      </w:r>
+      <w:proofErr w:type="gramEnd"/>
+      <w:r>
+        <w:rPr>
+          <w:b/>
+        </w:rPr>
+        <w:t>16)</w:t>
       </w:r>
     </w:p>
     <w:p>
@@ -8988,7 +9718,35 @@
         <w:rPr>
           <w:b/>
         </w:rPr>
-        <w:t xml:space="preserve">  `task_id` int(11) UNSIGNED</w:t>
+        <w:t xml:space="preserve">  `</w:t>
+      </w:r>
+      <w:proofErr w:type="spellStart"/>
+      <w:r>
+        <w:rPr>
+          <w:b/>
+        </w:rPr>
+        <w:t>task_id</w:t>
+      </w:r>
+      <w:proofErr w:type="spellEnd"/>
+      <w:r>
+        <w:rPr>
+          <w:b/>
+        </w:rPr>
+        <w:t xml:space="preserve">` </w:t>
+      </w:r>
+      <w:proofErr w:type="gramStart"/>
+      <w:r>
+        <w:rPr>
+          <w:b/>
+        </w:rPr>
+        <w:t>int(</w:t>
+      </w:r>
+      <w:proofErr w:type="gramEnd"/>
+      <w:r>
+        <w:rPr>
+          <w:b/>
+        </w:rPr>
+        <w:t>11) UNSIGNED</w:t>
       </w:r>
     </w:p>
     <w:p>
@@ -9024,7 +9782,35 @@
         <w:rPr>
           <w:b/>
         </w:rPr>
-        <w:t xml:space="preserve">  `session_number` int(11) UNSIGNED</w:t>
+        <w:t xml:space="preserve">  `</w:t>
+      </w:r>
+      <w:proofErr w:type="spellStart"/>
+      <w:r>
+        <w:rPr>
+          <w:b/>
+        </w:rPr>
+        <w:t>session_number</w:t>
+      </w:r>
+      <w:proofErr w:type="spellEnd"/>
+      <w:r>
+        <w:rPr>
+          <w:b/>
+        </w:rPr>
+        <w:t xml:space="preserve">` </w:t>
+      </w:r>
+      <w:proofErr w:type="gramStart"/>
+      <w:r>
+        <w:rPr>
+          <w:b/>
+        </w:rPr>
+        <w:t>int(</w:t>
+      </w:r>
+      <w:proofErr w:type="gramEnd"/>
+      <w:r>
+        <w:rPr>
+          <w:b/>
+        </w:rPr>
+        <w:t>11) UNSIGNED</w:t>
       </w:r>
     </w:p>
     <w:p>
@@ -9045,7 +9831,35 @@
         <w:rPr>
           <w:b/>
         </w:rPr>
-        <w:t xml:space="preserve">  `node_id` int(11) UNSIGNED</w:t>
+        <w:t xml:space="preserve">  `</w:t>
+      </w:r>
+      <w:proofErr w:type="spellStart"/>
+      <w:r>
+        <w:rPr>
+          <w:b/>
+        </w:rPr>
+        <w:t>node_id</w:t>
+      </w:r>
+      <w:proofErr w:type="spellEnd"/>
+      <w:r>
+        <w:rPr>
+          <w:b/>
+        </w:rPr>
+        <w:t xml:space="preserve">` </w:t>
+      </w:r>
+      <w:proofErr w:type="gramStart"/>
+      <w:r>
+        <w:rPr>
+          <w:b/>
+        </w:rPr>
+        <w:t>int(</w:t>
+      </w:r>
+      <w:proofErr w:type="gramEnd"/>
+      <w:r>
+        <w:rPr>
+          <w:b/>
+        </w:rPr>
+        <w:t>11) UNSIGNED</w:t>
       </w:r>
     </w:p>
     <w:p>
@@ -9063,7 +9877,21 @@
         <w:rPr>
           <w:b/>
         </w:rPr>
-        <w:t xml:space="preserve">  `tree` int(11)</w:t>
+        <w:t xml:space="preserve">  `tree` </w:t>
+      </w:r>
+      <w:proofErr w:type="gramStart"/>
+      <w:r>
+        <w:rPr>
+          <w:b/>
+        </w:rPr>
+        <w:t>int(</w:t>
+      </w:r>
+      <w:proofErr w:type="gramEnd"/>
+      <w:r>
+        <w:rPr>
+          <w:b/>
+        </w:rPr>
+        <w:t>11)</w:t>
       </w:r>
     </w:p>
     <w:p>
@@ -9081,7 +9909,35 @@
         <w:rPr>
           <w:b/>
         </w:rPr>
-        <w:t xml:space="preserve">  `parent_id` int(10) UNSIGNED</w:t>
+        <w:t xml:space="preserve">  `</w:t>
+      </w:r>
+      <w:proofErr w:type="spellStart"/>
+      <w:r>
+        <w:rPr>
+          <w:b/>
+        </w:rPr>
+        <w:t>parent_id</w:t>
+      </w:r>
+      <w:proofErr w:type="spellEnd"/>
+      <w:r>
+        <w:rPr>
+          <w:b/>
+        </w:rPr>
+        <w:t xml:space="preserve">` </w:t>
+      </w:r>
+      <w:proofErr w:type="gramStart"/>
+      <w:r>
+        <w:rPr>
+          <w:b/>
+        </w:rPr>
+        <w:t>int(</w:t>
+      </w:r>
+      <w:proofErr w:type="gramEnd"/>
+      <w:r>
+        <w:rPr>
+          <w:b/>
+        </w:rPr>
+        <w:t>10) UNSIGNED</w:t>
       </w:r>
     </w:p>
     <w:p>
@@ -9099,7 +9955,21 @@
         <w:rPr>
           <w:b/>
         </w:rPr>
-        <w:t xml:space="preserve">  `generation` int(11) UNSIGNED</w:t>
+        <w:t xml:space="preserve">  `generation` </w:t>
+      </w:r>
+      <w:proofErr w:type="gramStart"/>
+      <w:r>
+        <w:rPr>
+          <w:b/>
+        </w:rPr>
+        <w:t>int(</w:t>
+      </w:r>
+      <w:proofErr w:type="gramEnd"/>
+      <w:r>
+        <w:rPr>
+          <w:b/>
+        </w:rPr>
+        <w:t>11) UNSIGNED</w:t>
       </w:r>
     </w:p>
     <w:p>
@@ -9117,7 +9987,21 @@
         <w:rPr>
           <w:b/>
         </w:rPr>
-        <w:t xml:space="preserve">  `section` varchar(32)</w:t>
+        <w:t xml:space="preserve">  `section` </w:t>
+      </w:r>
+      <w:proofErr w:type="gramStart"/>
+      <w:r>
+        <w:rPr>
+          <w:b/>
+        </w:rPr>
+        <w:t>varchar(</w:t>
+      </w:r>
+      <w:proofErr w:type="gramEnd"/>
+      <w:r>
+        <w:rPr>
+          <w:b/>
+        </w:rPr>
+        <w:t>32)</w:t>
       </w:r>
     </w:p>
     <w:p>
@@ -9156,7 +10040,21 @@
         <w:rPr>
           <w:b/>
         </w:rPr>
-        <w:t xml:space="preserve">  `cycle` int(11)</w:t>
+        <w:t xml:space="preserve">  `cycle` </w:t>
+      </w:r>
+      <w:proofErr w:type="gramStart"/>
+      <w:r>
+        <w:rPr>
+          <w:b/>
+        </w:rPr>
+        <w:t>int(</w:t>
+      </w:r>
+      <w:proofErr w:type="gramEnd"/>
+      <w:r>
+        <w:rPr>
+          <w:b/>
+        </w:rPr>
+        <w:t>11)</w:t>
       </w:r>
     </w:p>
     <w:p>
@@ -9175,7 +10073,43 @@
         <w:rPr>
           <w:b/>
         </w:rPr>
-        <w:t xml:space="preserve">  `item_order` tinyint(4) UNSIGNED</w:t>
+        <w:t xml:space="preserve">  `</w:t>
+      </w:r>
+      <w:proofErr w:type="spellStart"/>
+      <w:r>
+        <w:rPr>
+          <w:b/>
+        </w:rPr>
+        <w:t>item_order</w:t>
+      </w:r>
+      <w:proofErr w:type="spellEnd"/>
+      <w:r>
+        <w:rPr>
+          <w:b/>
+        </w:rPr>
+        <w:t xml:space="preserve">` </w:t>
+      </w:r>
+      <w:proofErr w:type="spellStart"/>
+      <w:proofErr w:type="gramStart"/>
+      <w:r>
+        <w:rPr>
+          <w:b/>
+        </w:rPr>
+        <w:t>tinyint</w:t>
+      </w:r>
+      <w:proofErr w:type="spellEnd"/>
+      <w:r>
+        <w:rPr>
+          <w:b/>
+        </w:rPr>
+        <w:t>(</w:t>
+      </w:r>
+      <w:proofErr w:type="gramEnd"/>
+      <w:r>
+        <w:rPr>
+          <w:b/>
+        </w:rPr>
+        <w:t>4) UNSIGNED</w:t>
       </w:r>
     </w:p>
     <w:p>
@@ -9193,7 +10127,21 @@
         <w:rPr>
           <w:b/>
         </w:rPr>
-        <w:t xml:space="preserve">  `object` char(1)</w:t>
+        <w:t xml:space="preserve">  `object` </w:t>
+      </w:r>
+      <w:proofErr w:type="gramStart"/>
+      <w:r>
+        <w:rPr>
+          <w:b/>
+        </w:rPr>
+        <w:t>char(</w:t>
+      </w:r>
+      <w:proofErr w:type="gramEnd"/>
+      <w:r>
+        <w:rPr>
+          <w:b/>
+        </w:rPr>
+        <w:t>1)</w:t>
       </w:r>
     </w:p>
     <w:p>
@@ -9217,12 +10165,34 @@
         <w:rPr>
           <w:b/>
         </w:rPr>
-        <w:t xml:space="preserve">  `target` varchar(20)</w:t>
-      </w:r>
-    </w:p>
-    <w:p>
-      <w:r>
-        <w:t>The ‘expected’ binary sequence for the trial, such ‘aabab’.</w:t>
+        <w:t xml:space="preserve">  `target` </w:t>
+      </w:r>
+      <w:proofErr w:type="gramStart"/>
+      <w:r>
+        <w:rPr>
+          <w:b/>
+        </w:rPr>
+        <w:t>varchar(</w:t>
+      </w:r>
+      <w:proofErr w:type="gramEnd"/>
+      <w:r>
+        <w:rPr>
+          <w:b/>
+        </w:rPr>
+        <w:t>20)</w:t>
+      </w:r>
+    </w:p>
+    <w:p>
+      <w:r>
+        <w:t>The ‘expected’ binary sequence for the trial, such ‘</w:t>
+      </w:r>
+      <w:proofErr w:type="spellStart"/>
+      <w:r>
+        <w:t>aabab</w:t>
+      </w:r>
+      <w:proofErr w:type="spellEnd"/>
+      <w:r>
+        <w:t>’.</w:t>
       </w:r>
     </w:p>
     <w:p>
@@ -9311,12 +10281,34 @@
         <w:rPr>
           <w:b/>
         </w:rPr>
-        <w:t xml:space="preserve">  `input` varchar(20) </w:t>
-      </w:r>
-    </w:p>
-    <w:p>
-      <w:r>
-        <w:t>The binary sequence that the participant actually inputted for this trial.</w:t>
+        <w:t xml:space="preserve">  `input` </w:t>
+      </w:r>
+      <w:proofErr w:type="gramStart"/>
+      <w:r>
+        <w:rPr>
+          <w:b/>
+        </w:rPr>
+        <w:t>varchar(</w:t>
+      </w:r>
+      <w:proofErr w:type="gramEnd"/>
+      <w:r>
+        <w:rPr>
+          <w:b/>
+        </w:rPr>
+        <w:t xml:space="preserve">20) </w:t>
+      </w:r>
+    </w:p>
+    <w:p>
+      <w:r>
+        <w:t xml:space="preserve">The binary sequence that the participant </w:t>
+      </w:r>
+      <w:proofErr w:type="gramStart"/>
+      <w:r>
+        <w:t>actually inputted</w:t>
+      </w:r>
+      <w:proofErr w:type="gramEnd"/>
+      <w:r>
+        <w:t xml:space="preserve"> for this trial.</w:t>
       </w:r>
       <w:r>
         <w:t xml:space="preserve"> Or in the comprehension </w:t>
@@ -9335,7 +10327,29 @@
         <w:rPr>
           <w:b/>
         </w:rPr>
-        <w:t xml:space="preserve">  `correct` tinyint(1)</w:t>
+        <w:t xml:space="preserve">  `correct` </w:t>
+      </w:r>
+      <w:proofErr w:type="spellStart"/>
+      <w:proofErr w:type="gramStart"/>
+      <w:r>
+        <w:rPr>
+          <w:b/>
+        </w:rPr>
+        <w:t>tinyint</w:t>
+      </w:r>
+      <w:proofErr w:type="spellEnd"/>
+      <w:r>
+        <w:rPr>
+          <w:b/>
+        </w:rPr>
+        <w:t>(</w:t>
+      </w:r>
+      <w:proofErr w:type="gramEnd"/>
+      <w:r>
+        <w:rPr>
+          <w:b/>
+        </w:rPr>
+        <w:t>1)</w:t>
       </w:r>
     </w:p>
     <w:p>
@@ -9353,12 +10367,34 @@
         <w:rPr>
           <w:b/>
         </w:rPr>
-        <w:t xml:space="preserve">  `edit_distance` float</w:t>
-      </w:r>
-    </w:p>
-    <w:p>
-      <w:r>
-        <w:t>A calculated Levenshtein edit distance</w:t>
+        <w:t xml:space="preserve">  `</w:t>
+      </w:r>
+      <w:proofErr w:type="spellStart"/>
+      <w:r>
+        <w:rPr>
+          <w:b/>
+        </w:rPr>
+        <w:t>edit_distance</w:t>
+      </w:r>
+      <w:proofErr w:type="spellEnd"/>
+      <w:r>
+        <w:rPr>
+          <w:b/>
+        </w:rPr>
+        <w:t>` float</w:t>
+      </w:r>
+    </w:p>
+    <w:p>
+      <w:r>
+        <w:t xml:space="preserve">A calculated </w:t>
+      </w:r>
+      <w:proofErr w:type="spellStart"/>
+      <w:r>
+        <w:t>Levenshtein</w:t>
+      </w:r>
+      <w:proofErr w:type="spellEnd"/>
+      <w:r>
+        <w:t xml:space="preserve"> edit distance</w:t>
       </w:r>
       <w:r>
         <w:t xml:space="preserve"> between the target and the input string.</w:t>
@@ -9433,20 +10469,36 @@
       <w:r>
         <w:t xml:space="preserve">In the </w:t>
       </w:r>
+      <w:proofErr w:type="spellStart"/>
       <w:r>
         <w:rPr>
           <w:i/>
         </w:rPr>
-        <w:t>public_html/buzzer-language</w:t>
+        <w:t>public_html</w:t>
+      </w:r>
+      <w:proofErr w:type="spellEnd"/>
+      <w:r>
+        <w:rPr>
+          <w:i/>
+        </w:rPr>
+        <w:t>/buzzer-language</w:t>
       </w:r>
       <w:r>
         <w:t xml:space="preserve"> and </w:t>
       </w:r>
+      <w:proofErr w:type="spellStart"/>
       <w:r>
         <w:rPr>
           <w:i/>
         </w:rPr>
-        <w:t>public_html/two-colour-language</w:t>
+        <w:t>public_html</w:t>
+      </w:r>
+      <w:proofErr w:type="spellEnd"/>
+      <w:r>
+        <w:rPr>
+          <w:i/>
+        </w:rPr>
+        <w:t>/two-colour-language</w:t>
       </w:r>
       <w:r>
         <w:t xml:space="preserve"> are the entry points of the two experiments respectively.</w:t>
@@ -9454,6 +10506,7 @@
       <w:r>
         <w:t xml:space="preserve"> </w:t>
       </w:r>
+      <w:proofErr w:type="gramStart"/>
       <w:r>
         <w:t>Th</w:t>
       </w:r>
@@ -9461,7 +10514,11 @@
         <w:t>ese</w:t>
       </w:r>
       <w:r>
-        <w:t xml:space="preserve"> folder </w:t>
+        <w:t xml:space="preserve"> folder</w:t>
+      </w:r>
+      <w:proofErr w:type="gramEnd"/>
+      <w:r>
+        <w:t xml:space="preserve"> </w:t>
       </w:r>
       <w:r>
         <w:t>are</w:t>
@@ -9524,36 +10581,42 @@
       <w:r>
         <w:t xml:space="preserve">after agreeing to the ethics form. This results in the creation of a new session from </w:t>
       </w:r>
+      <w:proofErr w:type="spellStart"/>
       <w:r>
         <w:rPr>
           <w:i/>
         </w:rPr>
         <w:t>create_new_session_for_index.php</w:t>
       </w:r>
+      <w:proofErr w:type="spellEnd"/>
       <w:r>
         <w:t>, which connects to the database</w:t>
       </w:r>
       <w:r>
         <w:t xml:space="preserve"> through </w:t>
       </w:r>
+      <w:proofErr w:type="spellStart"/>
       <w:r>
         <w:rPr>
           <w:i/>
         </w:rPr>
         <w:t>database_connection_for_index.php</w:t>
       </w:r>
+      <w:proofErr w:type="spellEnd"/>
       <w:r>
         <w:t xml:space="preserve"> and creates a new entry </w:t>
       </w:r>
       <w:r>
         <w:t xml:space="preserve">in the sessions table. The URL variables are extracted with </w:t>
       </w:r>
+      <w:proofErr w:type="spellStart"/>
       <w:r>
         <w:rPr>
           <w:i/>
         </w:rPr>
         <w:t>get_url_data.php</w:t>
       </w:r>
+      <w:proofErr w:type="spellEnd"/>
       <w:r>
         <w:rPr>
           <w:i/>
@@ -9566,12 +10629,14 @@
       <w:r>
         <w:t xml:space="preserve"> and recorded. The main study control flow is organised in a state machine in </w:t>
       </w:r>
+      <w:proofErr w:type="spellStart"/>
       <w:r>
         <w:rPr>
           <w:i/>
         </w:rPr>
         <w:t>index.php</w:t>
       </w:r>
+      <w:proofErr w:type="spellEnd"/>
       <w:r>
         <w:t>.</w:t>
       </w:r>
@@ -9645,12 +10710,14 @@
       <w:r>
         <w:t xml:space="preserve">These are all the pages used in the experiment in HTML format. They are presented to the user from the experiment main control flow in </w:t>
       </w:r>
+      <w:proofErr w:type="spellStart"/>
       <w:r>
         <w:rPr>
           <w:i/>
         </w:rPr>
         <w:t>index.php</w:t>
       </w:r>
+      <w:proofErr w:type="spellEnd"/>
       <w:r>
         <w:t>.</w:t>
       </w:r>
@@ -9726,11 +10793,16 @@
         <w:jc w:val="both"/>
       </w:pPr>
       <w:r>
-        <w:t xml:space="preserve">The JavaScript files contain specific code to be run by particular </w:t>
+        <w:t xml:space="preserve">The JavaScript files contain specific code to be run by </w:t>
+      </w:r>
+      <w:proofErr w:type="gramStart"/>
+      <w:r>
+        <w:t xml:space="preserve">particular </w:t>
       </w:r>
       <w:r>
         <w:t>sections</w:t>
       </w:r>
+      <w:proofErr w:type="gramEnd"/>
       <w:r>
         <w:t xml:space="preserve"> of the experiment.</w:t>
       </w:r>
@@ -9899,12 +10971,14 @@
       <w:r>
         <w:t xml:space="preserve">Use </w:t>
       </w:r>
+      <w:proofErr w:type="spellStart"/>
       <w:r>
         <w:rPr>
           <w:i/>
         </w:rPr>
         <w:t>binary_language_database.sql</w:t>
       </w:r>
+      <w:proofErr w:type="spellEnd"/>
       <w:r>
         <w:t>,</w:t>
       </w:r>
@@ -9914,12 +10988,14 @@
       <w:r>
         <w:t xml:space="preserve">in the </w:t>
       </w:r>
+      <w:proofErr w:type="spellStart"/>
       <w:r>
         <w:rPr>
           <w:i/>
         </w:rPr>
         <w:t>db</w:t>
       </w:r>
+      <w:proofErr w:type="spellEnd"/>
       <w:r>
         <w:t xml:space="preserve"> folder,</w:t>
       </w:r>
@@ -9965,30 +11041,42 @@
       <w:r>
         <w:t xml:space="preserve">odify the function </w:t>
       </w:r>
-      <w:r>
-        <w:rPr>
-          <w:b/>
-        </w:rPr>
-        <w:t>connect()</w:t>
+      <w:proofErr w:type="gramStart"/>
+      <w:r>
+        <w:rPr>
+          <w:b/>
+        </w:rPr>
+        <w:t>connect(</w:t>
+      </w:r>
+      <w:proofErr w:type="gramEnd"/>
+      <w:r>
+        <w:rPr>
+          <w:b/>
+        </w:rPr>
+        <w:t>)</w:t>
       </w:r>
       <w:r>
         <w:t xml:space="preserve"> in </w:t>
       </w:r>
+      <w:proofErr w:type="spellStart"/>
       <w:r>
         <w:rPr>
           <w:i/>
         </w:rPr>
         <w:t>database_connection_for_index.php</w:t>
       </w:r>
+      <w:proofErr w:type="spellEnd"/>
       <w:r>
         <w:t xml:space="preserve"> and </w:t>
       </w:r>
+      <w:proofErr w:type="spellStart"/>
       <w:r>
         <w:rPr>
           <w:i/>
         </w:rPr>
         <w:t>database_connection.php</w:t>
       </w:r>
+      <w:proofErr w:type="spellEnd"/>
       <w:r>
         <w:rPr>
           <w:i/>
@@ -9998,12 +11086,14 @@
       <w:r>
         <w:t xml:space="preserve">to direct the </w:t>
       </w:r>
+      <w:proofErr w:type="spellStart"/>
       <w:r>
         <w:rPr>
           <w:b/>
         </w:rPr>
         <w:t>parse_ini_file</w:t>
       </w:r>
+      <w:proofErr w:type="spellEnd"/>
       <w:r>
         <w:t xml:space="preserve"> function to an appropriate </w:t>
       </w:r>
@@ -10019,29 +11109,41 @@
       <w:r>
         <w:t xml:space="preserve">(ideally, outside your server’s </w:t>
       </w:r>
+      <w:proofErr w:type="spellStart"/>
       <w:r>
         <w:rPr>
           <w:i/>
         </w:rPr>
         <w:t>public_html</w:t>
       </w:r>
+      <w:proofErr w:type="spellEnd"/>
       <w:r>
         <w:t xml:space="preserve"> files folder) </w:t>
       </w:r>
       <w:r>
         <w:t xml:space="preserve">containing your database’s credentials. Plug those in the </w:t>
       </w:r>
+      <w:proofErr w:type="spellStart"/>
       <w:r>
         <w:rPr>
           <w:b/>
         </w:rPr>
         <w:t>mysqli</w:t>
       </w:r>
+      <w:proofErr w:type="spellEnd"/>
       <w:r>
         <w:t xml:space="preserve"> constructor.</w:t>
       </w:r>
       <w:r>
-        <w:t xml:space="preserve"> An example config file is located in the </w:t>
+        <w:t xml:space="preserve"> An example config file </w:t>
+      </w:r>
+      <w:proofErr w:type="gramStart"/>
+      <w:r>
+        <w:t>is located in</w:t>
+      </w:r>
+      <w:proofErr w:type="gramEnd"/>
+      <w:r>
+        <w:t xml:space="preserve"> the </w:t>
       </w:r>
       <w:r>
         <w:rPr>
@@ -10073,12 +11175,14 @@
       <w:r>
         <w:t xml:space="preserve">Upload the updated </w:t>
       </w:r>
+      <w:proofErr w:type="spellStart"/>
       <w:r>
         <w:rPr>
           <w:i/>
         </w:rPr>
         <w:t>CulTra</w:t>
       </w:r>
+      <w:proofErr w:type="spellEnd"/>
       <w:r>
         <w:t xml:space="preserve"> experiment folder to your server.</w:t>
       </w:r>
@@ -10154,30 +11258,36 @@
       <w:r>
         <w:t xml:space="preserve"> the </w:t>
       </w:r>
+      <w:proofErr w:type="spellStart"/>
       <w:r>
         <w:rPr>
           <w:i/>
         </w:rPr>
         <w:t>index.php</w:t>
       </w:r>
+      <w:proofErr w:type="spellEnd"/>
       <w:r>
         <w:t xml:space="preserve"> file in the study folder and the program begins creating records and storing data. The first thing done by </w:t>
       </w:r>
+      <w:proofErr w:type="spellStart"/>
       <w:r>
         <w:rPr>
           <w:i/>
         </w:rPr>
         <w:t>index.php</w:t>
       </w:r>
+      <w:proofErr w:type="spellEnd"/>
       <w:r>
         <w:t xml:space="preserve"> is to check if a session has been created by checking an ‘exists’ property; if not, any potential URL variables are grabbed by </w:t>
       </w:r>
+      <w:proofErr w:type="spellStart"/>
       <w:r>
         <w:rPr>
           <w:i/>
         </w:rPr>
         <w:t>get_url_data.php</w:t>
       </w:r>
+      <w:proofErr w:type="spellEnd"/>
       <w:r>
         <w:t xml:space="preserve"> and a new session is init</w:t>
       </w:r>
@@ -10187,12 +11297,14 @@
       <w:r>
         <w:t xml:space="preserve">ated through the </w:t>
       </w:r>
+      <w:proofErr w:type="spellStart"/>
       <w:r>
         <w:rPr>
           <w:i/>
         </w:rPr>
         <w:t>create_new_session_for_index.php</w:t>
       </w:r>
+      <w:proofErr w:type="spellEnd"/>
       <w:r>
         <w:t>.</w:t>
       </w:r>
@@ -10201,12 +11313,14 @@
       <w:r>
         <w:t xml:space="preserve">The </w:t>
       </w:r>
+      <w:proofErr w:type="spellStart"/>
       <w:r>
         <w:rPr>
           <w:i/>
         </w:rPr>
         <w:t>create_new_session_for_index.php</w:t>
       </w:r>
+      <w:proofErr w:type="spellEnd"/>
       <w:r>
         <w:t xml:space="preserve"> does several important tasks:</w:t>
       </w:r>
@@ -10222,12 +11336,14 @@
       <w:r>
         <w:t xml:space="preserve">Selects experimental conditions, based either on what </w:t>
       </w:r>
+      <w:proofErr w:type="spellStart"/>
       <w:r>
         <w:rPr>
           <w:i/>
         </w:rPr>
         <w:t>get_url_data.php</w:t>
       </w:r>
+      <w:proofErr w:type="spellEnd"/>
       <w:r>
         <w:t xml:space="preserve"> gathers;</w:t>
       </w:r>
@@ -10320,21 +11436,25 @@
       <w:r>
         <w:t xml:space="preserve">Experimental conditions, as described previously, are set in the </w:t>
       </w:r>
+      <w:proofErr w:type="spellStart"/>
       <w:r>
         <w:rPr>
           <w:i/>
         </w:rPr>
         <w:t>create_new_session_for_index.php</w:t>
       </w:r>
+      <w:proofErr w:type="spellEnd"/>
       <w:r>
         <w:t xml:space="preserve"> either automatically based on the session number following a simple alternation pattern or explicitly by a custom URL of the study. The file </w:t>
       </w:r>
+      <w:proofErr w:type="spellStart"/>
       <w:r>
         <w:rPr>
           <w:i/>
         </w:rPr>
         <w:t>get_url_data.php</w:t>
       </w:r>
+      <w:proofErr w:type="spellEnd"/>
       <w:r>
         <w:t xml:space="preserve"> extracts specific conditional settings</w:t>
       </w:r>
@@ -10366,12 +11486,14 @@
       <w:r>
         <w:t xml:space="preserve">The file </w:t>
       </w:r>
+      <w:proofErr w:type="spellStart"/>
       <w:r>
         <w:rPr>
           <w:i/>
         </w:rPr>
         <w:t>create_new_session_for_index.php</w:t>
       </w:r>
+      <w:proofErr w:type="spellEnd"/>
       <w:r>
         <w:t xml:space="preserve"> queries the database for nodes that have their </w:t>
       </w:r>
@@ -10384,12 +11506,14 @@
       <w:r>
         <w:t xml:space="preserve"> property set to ‘free’. If none are free, it returns a message saying the server is busy. If a free node is found it is assigned to the session and set to ‘taken’, allowing the experiment to begin. To avoid the session ‘hogging’ the node, even if the session never completes the experiment, an ‘expiration’ timestamp is set to the node 5 minutes in the future. Every time a participant queries the database (i.e. they interact with the experiment) a piece of code in </w:t>
       </w:r>
+      <w:proofErr w:type="spellStart"/>
       <w:r>
         <w:rPr>
           <w:i/>
         </w:rPr>
         <w:t>tree_management.php</w:t>
       </w:r>
+      <w:proofErr w:type="spellEnd"/>
       <w:r>
         <w:t xml:space="preserve"> is ran. This code</w:t>
       </w:r>
@@ -10399,11 +11523,27 @@
       <w:r>
         <w:t xml:space="preserve"> </w:t>
       </w:r>
-      <w:r>
-        <w:rPr>
-          <w:b/>
-        </w:rPr>
-        <w:t>refreshSession()</w:t>
+      <w:proofErr w:type="spellStart"/>
+      <w:proofErr w:type="gramStart"/>
+      <w:r>
+        <w:rPr>
+          <w:b/>
+        </w:rPr>
+        <w:t>refreshSession</w:t>
+      </w:r>
+      <w:proofErr w:type="spellEnd"/>
+      <w:r>
+        <w:rPr>
+          <w:b/>
+        </w:rPr>
+        <w:t>(</w:t>
+      </w:r>
+      <w:proofErr w:type="gramEnd"/>
+      <w:r>
+        <w:rPr>
+          <w:b/>
+        </w:rPr>
+        <w:t>)</w:t>
       </w:r>
       <w:r>
         <w:t xml:space="preserve">, </w:t>
@@ -10444,12 +11584,14 @@
       <w:r>
         <w:t xml:space="preserve">The main role of </w:t>
       </w:r>
+      <w:proofErr w:type="spellStart"/>
       <w:r>
         <w:rPr>
           <w:i/>
         </w:rPr>
         <w:t>index.php</w:t>
       </w:r>
+      <w:proofErr w:type="spellEnd"/>
       <w:r>
         <w:t xml:space="preserve"> is to manage the experiment’s state machine – this is implemented </w:t>
       </w:r>
@@ -10469,7 +11611,23 @@
           <w:b/>
           <w:i/>
         </w:rPr>
-        <w:t>‘item_total’</w:t>
+        <w:t>‘</w:t>
+      </w:r>
+      <w:proofErr w:type="spellStart"/>
+      <w:r>
+        <w:rPr>
+          <w:b/>
+          <w:i/>
+        </w:rPr>
+        <w:t>item_total</w:t>
+      </w:r>
+      <w:proofErr w:type="spellEnd"/>
+      <w:r>
+        <w:rPr>
+          <w:b/>
+          <w:i/>
+        </w:rPr>
+        <w:t>’</w:t>
       </w:r>
       <w:r>
         <w:t xml:space="preserve">. When a trial is passed, a counter called </w:t>
@@ -10479,11 +11637,28 @@
           <w:b/>
           <w:i/>
         </w:rPr>
-        <w:t>‘item_order’</w:t>
+        <w:t>‘</w:t>
+      </w:r>
+      <w:proofErr w:type="spellStart"/>
+      <w:r>
+        <w:rPr>
+          <w:b/>
+          <w:i/>
+        </w:rPr>
+        <w:t>item_order</w:t>
+      </w:r>
+      <w:proofErr w:type="spellEnd"/>
+      <w:r>
+        <w:rPr>
+          <w:b/>
+          <w:i/>
+        </w:rPr>
+        <w:t>’</w:t>
       </w:r>
       <w:r>
         <w:t xml:space="preserve"> is incremented by 1. When </w:t>
       </w:r>
+      <w:proofErr w:type="spellStart"/>
       <w:r>
         <w:rPr>
           <w:b/>
@@ -10491,9 +11666,11 @@
         </w:rPr>
         <w:t>item_order</w:t>
       </w:r>
+      <w:proofErr w:type="spellEnd"/>
       <w:r>
         <w:t xml:space="preserve"> exceeds </w:t>
       </w:r>
+      <w:proofErr w:type="spellStart"/>
       <w:r>
         <w:rPr>
           <w:b/>
@@ -10501,15 +11678,18 @@
         </w:rPr>
         <w:t>item_total</w:t>
       </w:r>
+      <w:proofErr w:type="spellEnd"/>
       <w:r>
         <w:t xml:space="preserve">, </w:t>
       </w:r>
+      <w:proofErr w:type="spellStart"/>
       <w:r>
         <w:rPr>
           <w:i/>
         </w:rPr>
         <w:t>index.php</w:t>
       </w:r>
+      <w:proofErr w:type="spellEnd"/>
       <w:r>
         <w:t xml:space="preserve"> is refreshed by the client page and the state machine progresses to the next state. </w:t>
       </w:r>
@@ -10521,11 +11701,55 @@
       <w:r>
         <w:t xml:space="preserve">The function </w:t>
       </w:r>
-      <w:r>
-        <w:rPr>
-          <w:b/>
-        </w:rPr>
-        <w:t>stateTransition($current_state, $next_state)</w:t>
+      <w:proofErr w:type="spellStart"/>
+      <w:proofErr w:type="gramStart"/>
+      <w:r>
+        <w:rPr>
+          <w:b/>
+        </w:rPr>
+        <w:t>stateTransition</w:t>
+      </w:r>
+      <w:proofErr w:type="spellEnd"/>
+      <w:r>
+        <w:rPr>
+          <w:b/>
+        </w:rPr>
+        <w:t>(</w:t>
+      </w:r>
+      <w:proofErr w:type="gramEnd"/>
+      <w:r>
+        <w:rPr>
+          <w:b/>
+        </w:rPr>
+        <w:t>$</w:t>
+      </w:r>
+      <w:proofErr w:type="spellStart"/>
+      <w:r>
+        <w:rPr>
+          <w:b/>
+        </w:rPr>
+        <w:t>current_state</w:t>
+      </w:r>
+      <w:proofErr w:type="spellEnd"/>
+      <w:r>
+        <w:rPr>
+          <w:b/>
+        </w:rPr>
+        <w:t>, $</w:t>
+      </w:r>
+      <w:proofErr w:type="spellStart"/>
+      <w:r>
+        <w:rPr>
+          <w:b/>
+        </w:rPr>
+        <w:t>next_state</w:t>
+      </w:r>
+      <w:proofErr w:type="spellEnd"/>
+      <w:r>
+        <w:rPr>
+          <w:b/>
+        </w:rPr>
+        <w:t>)</w:t>
       </w:r>
       <w:r>
         <w:t xml:space="preserve"> </w:t>
@@ -10533,12 +11757,14 @@
       <w:r>
         <w:t xml:space="preserve">in </w:t>
       </w:r>
+      <w:proofErr w:type="spellStart"/>
       <w:r>
         <w:rPr>
           <w:i/>
         </w:rPr>
         <w:t>index.php</w:t>
       </w:r>
+      <w:proofErr w:type="spellEnd"/>
       <w:r>
         <w:t xml:space="preserve"> </w:t>
       </w:r>
@@ -10566,23 +11792,35 @@
       <w:r>
         <w:t xml:space="preserve">The adaptive training is achieved through a ‘training loop’ in the state machine, where the session variables </w:t>
       </w:r>
+      <w:proofErr w:type="spellStart"/>
       <w:r>
         <w:rPr>
           <w:b/>
         </w:rPr>
         <w:t>training_length_condition</w:t>
       </w:r>
+      <w:proofErr w:type="spellEnd"/>
       <w:r>
         <w:t xml:space="preserve"> and </w:t>
       </w:r>
+      <w:proofErr w:type="spellStart"/>
       <w:r>
         <w:rPr>
           <w:b/>
         </w:rPr>
         <w:t>training_score</w:t>
       </w:r>
-      <w:r>
-        <w:t xml:space="preserve"> are compared to determine whether the participant has passed enough training screens to progress to testing.</w:t>
+      <w:proofErr w:type="spellEnd"/>
+      <w:r>
+        <w:t xml:space="preserve"> </w:t>
+      </w:r>
+      <w:proofErr w:type="gramStart"/>
+      <w:r>
+        <w:t>are</w:t>
+      </w:r>
+      <w:proofErr w:type="gramEnd"/>
+      <w:r>
+        <w:t xml:space="preserve"> compared to determine whether the participant has passed enough training screens to progress to testing.</w:t>
       </w:r>
     </w:p>
     <w:p>
@@ -10642,12 +11880,14 @@
       <w:r>
         <w:t xml:space="preserve">: this is accomplished through the </w:t>
       </w:r>
+      <w:proofErr w:type="spellStart"/>
       <w:r>
         <w:rPr>
           <w:i/>
         </w:rPr>
         <w:t>next_item.php</w:t>
       </w:r>
+      <w:proofErr w:type="spellEnd"/>
       <w:r>
         <w:t xml:space="preserve"> file</w:t>
       </w:r>
@@ -10688,11 +11928,27 @@
       <w:r>
         <w:t xml:space="preserve">There is an additional client-side state machine that handles the exact order of events, as described in the procedure section. The presentation of the language binary sequences is times with a series of </w:t>
       </w:r>
-      <w:r>
-        <w:rPr>
-          <w:b/>
-        </w:rPr>
-        <w:t>setTimeout()</w:t>
+      <w:proofErr w:type="spellStart"/>
+      <w:proofErr w:type="gramStart"/>
+      <w:r>
+        <w:rPr>
+          <w:b/>
+        </w:rPr>
+        <w:t>setTimeout</w:t>
+      </w:r>
+      <w:proofErr w:type="spellEnd"/>
+      <w:r>
+        <w:rPr>
+          <w:b/>
+        </w:rPr>
+        <w:t>(</w:t>
+      </w:r>
+      <w:proofErr w:type="gramEnd"/>
+      <w:r>
+        <w:rPr>
+          <w:b/>
+        </w:rPr>
+        <w:t>)</w:t>
       </w:r>
       <w:r>
         <w:t xml:space="preserve"> functions.</w:t>
@@ -10714,12 +11970,14 @@
       <w:r>
         <w:t xml:space="preserve">, while the server-side is handled by the </w:t>
       </w:r>
+      <w:proofErr w:type="spellStart"/>
       <w:r>
         <w:rPr>
           <w:i/>
         </w:rPr>
         <w:t>comprehension_traning.php</w:t>
       </w:r>
+      <w:proofErr w:type="spellEnd"/>
       <w:r>
         <w:t xml:space="preserve">. </w:t>
       </w:r>
@@ -10732,7 +11990,15 @@
         <w:jc w:val="both"/>
       </w:pPr>
       <w:r>
-        <w:t>The self-testing screen follows a near identical procedure, but does not give feedback.</w:t>
+        <w:t xml:space="preserve">The self-testing screen follows a near identical </w:t>
+      </w:r>
+      <w:proofErr w:type="gramStart"/>
+      <w:r>
+        <w:t>procedure, but</w:t>
+      </w:r>
+      <w:proofErr w:type="gramEnd"/>
+      <w:r>
+        <w:t xml:space="preserve"> does not give feedback.</w:t>
       </w:r>
     </w:p>
     <w:p>
@@ -10757,17 +12023,27 @@
       <w:r>
         <w:t xml:space="preserve">The </w:t>
       </w:r>
+      <w:proofErr w:type="spellStart"/>
       <w:r>
         <w:rPr>
           <w:i/>
         </w:rPr>
         <w:t>generate_buttons.php</w:t>
       </w:r>
+      <w:proofErr w:type="spellEnd"/>
       <w:r>
         <w:t xml:space="preserve"> file produces the interaction buttons in the right order from left to right that the participant uses to input their own binary sequences. Objects are presented </w:t>
       </w:r>
       <w:r>
-        <w:t xml:space="preserve">in an img element </w:t>
+        <w:t xml:space="preserve">in an </w:t>
+      </w:r>
+      <w:proofErr w:type="spellStart"/>
+      <w:r>
+        <w:t>img</w:t>
+      </w:r>
+      <w:proofErr w:type="spellEnd"/>
+      <w:r>
+        <w:t xml:space="preserve"> element </w:t>
       </w:r>
       <w:r>
         <w:t xml:space="preserve">one by </w:t>
@@ -10778,12 +12054,14 @@
       <w:r>
         <w:t xml:space="preserve"> as they are served from </w:t>
       </w:r>
+      <w:proofErr w:type="spellStart"/>
       <w:r>
         <w:rPr>
           <w:i/>
         </w:rPr>
         <w:t>production_traning.php</w:t>
       </w:r>
+      <w:proofErr w:type="spellEnd"/>
       <w:r>
         <w:t>.</w:t>
       </w:r>
@@ -10810,6 +12088,7 @@
       <w:r>
         <w:t xml:space="preserve">, while the server-side is handled by the </w:t>
       </w:r>
+      <w:proofErr w:type="spellStart"/>
       <w:r>
         <w:rPr>
           <w:i/>
@@ -10822,6 +12101,7 @@
         </w:rPr>
         <w:t>.php</w:t>
       </w:r>
+      <w:proofErr w:type="spellEnd"/>
       <w:r>
         <w:t>. The server receives the interaction information from the client, stores it, and serves the next trial’s information.</w:t>
       </w:r>
@@ -10831,7 +12111,15 @@
         <w:jc w:val="both"/>
       </w:pPr>
       <w:r>
-        <w:t>The testing screen follows a near identical procedure, but does not give feedback.</w:t>
+        <w:t xml:space="preserve">The testing screen follows a near identical </w:t>
+      </w:r>
+      <w:proofErr w:type="gramStart"/>
+      <w:r>
+        <w:t>procedure, but</w:t>
+      </w:r>
+      <w:proofErr w:type="gramEnd"/>
+      <w:r>
+        <w:t xml:space="preserve"> does not give feedback.</w:t>
       </w:r>
     </w:p>
     <w:p/>
@@ -10922,9 +12210,11 @@
       <w:r>
         <w:t xml:space="preserve"> (</w:t>
       </w:r>
+      <w:proofErr w:type="spellStart"/>
       <w:r>
         <w:t>Lionite</w:t>
       </w:r>
+      <w:proofErr w:type="spellEnd"/>
       <w:r>
         <w:t xml:space="preserve">): </w:t>
       </w:r>
@@ -11042,7 +12332,15 @@
     </w:p>
     <w:p>
       <w:r>
-        <w:t>Thanks for considering participation in our language learning game! We are really glad you are here!</w:t>
+        <w:t xml:space="preserve">Thanks for considering participation in our language learning game! We are </w:t>
+      </w:r>
+      <w:proofErr w:type="gramStart"/>
+      <w:r>
+        <w:t>really glad</w:t>
+      </w:r>
+      <w:proofErr w:type="gramEnd"/>
+      <w:r>
+        <w:t xml:space="preserve"> you are here!</w:t>
       </w:r>
     </w:p>
     <w:p>
@@ -11057,7 +12355,15 @@
     </w:p>
     <w:p>
       <w:r>
-        <w:t>To do so, it is really important for us that once you start you continue until you reach the learning goal which will be assigned to you.</w:t>
+        <w:t xml:space="preserve">To do so, it is </w:t>
+      </w:r>
+      <w:proofErr w:type="gramStart"/>
+      <w:r>
+        <w:t>really important</w:t>
+      </w:r>
+      <w:proofErr w:type="gramEnd"/>
+      <w:r>
+        <w:t xml:space="preserve"> for us that once you start you continue until you reach the learning goal which will be assigned to you.</w:t>
       </w:r>
     </w:p>
     <w:p>
@@ -11127,7 +12433,23 @@
     <w:p>
       <w:r>
         <w:lastRenderedPageBreak/>
-        <w:t>Any personally identifying information related to this study (e.g. your Prolific ID if applicable) will be kept separately from your responses with an anonymised identifier . Your responses to this study will only be associated with an anonymised identifier. As your data is kept anonymous, we will not be able to remove it after completion of the study. We will not analyse individual data, only the group data. All of the data associated with this study will be stored on password-protected servers to which only the researchers will have access. Your anonymised data will be uploaded to an open, online repository after the completion of testing. However, we will not share your personally-identifiable data on any open repositories.</w:t>
+        <w:t xml:space="preserve">Any personally identifying information related to this study (e.g. your Prolific ID if applicable) will be kept separately from your responses with an anonymised </w:t>
+      </w:r>
+      <w:proofErr w:type="gramStart"/>
+      <w:r>
+        <w:t>identifier .</w:t>
+      </w:r>
+      <w:proofErr w:type="gramEnd"/>
+      <w:r>
+        <w:t xml:space="preserve"> Your responses to this study will only be associated with an anonymised identifier. As your data is kept anonymous, we will not be able to remove it after completion of the study. We will not analyse individual data, only the group data. </w:t>
+      </w:r>
+      <w:proofErr w:type="gramStart"/>
+      <w:r>
+        <w:t>All of</w:t>
+      </w:r>
+      <w:proofErr w:type="gramEnd"/>
+      <w:r>
+        <w:t xml:space="preserve"> the data associated with this study will be stored on password-protected servers to which only the researchers will have access. Your anonymised data will be uploaded to an open, online repository after the completion of testing. However, we will not share your personally-identifiable data on any open repositories.</w:t>
       </w:r>
     </w:p>
     <w:p/>
@@ -11148,13 +12470,23 @@
       </w:r>
     </w:p>
     <w:p>
-      <w:r>
-        <w:t xml:space="preserve">[ ] I consent to take part in this study conducted by Vera Kempe and Nikolay Panayotov who intend to use my data for research that examines how people learn and perform in online environments. </w:t>
-      </w:r>
-    </w:p>
-    <w:p>
-      <w:r>
-        <w:t>[ ] I consent for this website to use temporary cookies for strictly essential purposes that are not used for advertisement or other purposes unrelated to the study.</w:t>
+      <w:proofErr w:type="gramStart"/>
+      <w:r>
+        <w:t>[ ]</w:t>
+      </w:r>
+      <w:proofErr w:type="gramEnd"/>
+      <w:r>
+        <w:t xml:space="preserve"> I consent to take part in this study conducted by Vera Kempe and Nikolay Panayotov who intend to use my data for research that examines how people learn and perform in online environments. </w:t>
+      </w:r>
+    </w:p>
+    <w:p>
+      <w:proofErr w:type="gramStart"/>
+      <w:r>
+        <w:t>[ ]</w:t>
+      </w:r>
+      <w:proofErr w:type="gramEnd"/>
+      <w:r>
+        <w:t xml:space="preserve"> I consent for this website to use temporary cookies for strictly essential purposes that are not used for advertisement or other purposes unrelated to the study.</w:t>
       </w:r>
     </w:p>
     <w:p/>
@@ -11455,7 +12787,23 @@
           <w:b/>
           <w:bCs/>
         </w:rPr>
-        <w:t>Thank you for playing the The Binary Buzzer Language game!</w:t>
+        <w:t xml:space="preserve">Thank you for playing the </w:t>
+      </w:r>
+      <w:proofErr w:type="spellStart"/>
+      <w:r>
+        <w:rPr>
+          <w:b/>
+          <w:bCs/>
+        </w:rPr>
+        <w:t>The</w:t>
+      </w:r>
+      <w:proofErr w:type="spellEnd"/>
+      <w:r>
+        <w:rPr>
+          <w:b/>
+          <w:bCs/>
+        </w:rPr>
+        <w:t xml:space="preserve"> Binary Buzzer Language game!</w:t>
       </w:r>
     </w:p>
     <w:p>
@@ -11561,7 +12909,15 @@
     </w:p>
     <w:p>
       <w:r>
-        <w:t>Scientists are trying to understand whether humans could communicate using only two colour signals.</w:t>
+        <w:t xml:space="preserve">Scientists are trying to understand whether humans could communicate using only </w:t>
+      </w:r>
+      <w:proofErr w:type="gramStart"/>
+      <w:r>
+        <w:t>two colour</w:t>
+      </w:r>
+      <w:proofErr w:type="gramEnd"/>
+      <w:r>
+        <w:t xml:space="preserve"> signals.</w:t>
       </w:r>
     </w:p>
     <w:p>
@@ -11630,7 +12986,23 @@
     </w:p>
     <w:p>
       <w:r>
-        <w:t>Any personally identifying information related to this study (e.g. your Prolific ID if applicable) will be kept separately from your responses with an anonymised identifier . Your responses to this study will only be associated with an anonymised identifier. As your data is kept anonymous, we will not be able to remove it after completion of the study. We will not analyse individual data, only the group data. All of the data associated with this study will be stored on password-protected servers to which only the researchers will have access. Your anonymised data will be uploaded to an open, online repository after the completion of testing. However, we will not share your personally-identifiable data on any open repositories.</w:t>
+        <w:t xml:space="preserve">Any personally identifying information related to this study (e.g. your Prolific ID if applicable) will be kept separately from your responses with an anonymised </w:t>
+      </w:r>
+      <w:proofErr w:type="gramStart"/>
+      <w:r>
+        <w:t>identifier .</w:t>
+      </w:r>
+      <w:proofErr w:type="gramEnd"/>
+      <w:r>
+        <w:t xml:space="preserve"> Your responses to this study will only be associated with an anonymised identifier. As your data is kept anonymous, we will not be able to remove it after completion of the study. We will not analyse individual data, only the group data. </w:t>
+      </w:r>
+      <w:proofErr w:type="gramStart"/>
+      <w:r>
+        <w:t>All of</w:t>
+      </w:r>
+      <w:proofErr w:type="gramEnd"/>
+      <w:r>
+        <w:t xml:space="preserve"> the data associated with this study will be stored on password-protected servers to which only the researchers will have access. Your anonymised data will be uploaded to an open, online repository after the completion of testing. However, we will not share your personally-identifiable data on any open repositories.</w:t>
       </w:r>
     </w:p>
     <w:p>
@@ -11651,13 +13023,23 @@
       </w:r>
     </w:p>
     <w:p>
-      <w:r>
-        <w:t xml:space="preserve">[ ] I consent to take part in this study conducted by Vera Kempe and Nikolay Panayotov who intend to use my data for research that examines how people learn and perform in online environments. </w:t>
-      </w:r>
-    </w:p>
-    <w:p>
-      <w:r>
-        <w:t>[ ] I consent for this website to use temporary cookies for strictly essential purposes that are not used for advertisement or other purposes unrelated to the study.</w:t>
+      <w:proofErr w:type="gramStart"/>
+      <w:r>
+        <w:t>[ ]</w:t>
+      </w:r>
+      <w:proofErr w:type="gramEnd"/>
+      <w:r>
+        <w:t xml:space="preserve"> I consent to take part in this study conducted by Vera Kempe and Nikolay Panayotov who intend to use my data for research that examines how people learn and perform in online environments. </w:t>
+      </w:r>
+    </w:p>
+    <w:p>
+      <w:proofErr w:type="gramStart"/>
+      <w:r>
+        <w:t>[ ]</w:t>
+      </w:r>
+      <w:proofErr w:type="gramEnd"/>
+      <w:r>
+        <w:t xml:space="preserve"> I consent for this website to use temporary cookies for strictly essential purposes that are not used for advertisement or other purposes unrelated to the study.</w:t>
       </w:r>
     </w:p>
     <w:p/>
@@ -11673,7 +13055,23 @@
           <w:b/>
           <w:bCs/>
         </w:rPr>
-        <w:t>The Two Colour Language Game</w:t>
+        <w:t xml:space="preserve">The </w:t>
+      </w:r>
+      <w:proofErr w:type="gramStart"/>
+      <w:r>
+        <w:rPr>
+          <w:b/>
+          <w:bCs/>
+        </w:rPr>
+        <w:t>Two Colour</w:t>
+      </w:r>
+      <w:proofErr w:type="gramEnd"/>
+      <w:r>
+        <w:rPr>
+          <w:b/>
+          <w:bCs/>
+        </w:rPr>
+        <w:t xml:space="preserve"> Language Game</w:t>
       </w:r>
     </w:p>
     <w:p>
@@ -11956,7 +13354,23 @@
           <w:b/>
           <w:bCs/>
         </w:rPr>
-        <w:t>Thank you for playing the The Binary Buzzer Language game!</w:t>
+        <w:t xml:space="preserve">Thank you for playing the </w:t>
+      </w:r>
+      <w:proofErr w:type="spellStart"/>
+      <w:r>
+        <w:rPr>
+          <w:b/>
+          <w:bCs/>
+        </w:rPr>
+        <w:t>The</w:t>
+      </w:r>
+      <w:proofErr w:type="spellEnd"/>
+      <w:r>
+        <w:rPr>
+          <w:b/>
+          <w:bCs/>
+        </w:rPr>
+        <w:t xml:space="preserve"> Binary Buzzer Language game!</w:t>
       </w:r>
     </w:p>
     <w:p>
@@ -12003,7 +13417,7 @@
 </file>
 
 <file path=word/endnotes.xml><?xml version="1.0" encoding="utf-8"?>
-<w:endnotes xmlns:wpc="http://schemas.microsoft.com/office/word/2010/wordprocessingCanvas" xmlns:cx="http://schemas.microsoft.com/office/drawing/2014/chartex" xmlns:cx1="http://schemas.microsoft.com/office/drawing/2015/9/8/chartex" xmlns:mc="http://schemas.openxmlformats.org/markup-compatibility/2006" xmlns:o="urn:schemas-microsoft-com:office:office" xmlns:r="http://schemas.openxmlformats.org/officeDocument/2006/relationships" xmlns:m="http://schemas.openxmlformats.org/officeDocument/2006/math" xmlns:v="urn:schemas-microsoft-com:vml" xmlns:wp14="http://schemas.microsoft.com/office/word/2010/wordprocessingDrawing" xmlns:wp="http://schemas.openxmlformats.org/drawingml/2006/wordprocessingDrawing" xmlns:w10="urn:schemas-microsoft-com:office:word" xmlns:w="http://schemas.openxmlformats.org/wordprocessingml/2006/main" xmlns:w14="http://schemas.microsoft.com/office/word/2010/wordml" xmlns:w15="http://schemas.microsoft.com/office/word/2012/wordml" xmlns:w16se="http://schemas.microsoft.com/office/word/2015/wordml/symex" xmlns:wpg="http://schemas.microsoft.com/office/word/2010/wordprocessingGroup" xmlns:wpi="http://schemas.microsoft.com/office/word/2010/wordprocessingInk" xmlns:wne="http://schemas.microsoft.com/office/word/2006/wordml" xmlns:wps="http://schemas.microsoft.com/office/word/2010/wordprocessingShape" mc:Ignorable="w14 w15 w16se wp14">
+<w:endnotes xmlns:wpc="http://schemas.microsoft.com/office/word/2010/wordprocessingCanvas" xmlns:cx="http://schemas.microsoft.com/office/drawing/2014/chartex" xmlns:cx1="http://schemas.microsoft.com/office/drawing/2015/9/8/chartex" xmlns:cx2="http://schemas.microsoft.com/office/drawing/2015/10/21/chartex" xmlns:cx3="http://schemas.microsoft.com/office/drawing/2016/5/9/chartex" xmlns:cx4="http://schemas.microsoft.com/office/drawing/2016/5/10/chartex" xmlns:cx5="http://schemas.microsoft.com/office/drawing/2016/5/11/chartex" xmlns:cx6="http://schemas.microsoft.com/office/drawing/2016/5/12/chartex" xmlns:cx7="http://schemas.microsoft.com/office/drawing/2016/5/13/chartex" xmlns:cx8="http://schemas.microsoft.com/office/drawing/2016/5/14/chartex" xmlns:mc="http://schemas.openxmlformats.org/markup-compatibility/2006" xmlns:aink="http://schemas.microsoft.com/office/drawing/2016/ink" xmlns:am3d="http://schemas.microsoft.com/office/drawing/2017/model3d" xmlns:o="urn:schemas-microsoft-com:office:office" xmlns:r="http://schemas.openxmlformats.org/officeDocument/2006/relationships" xmlns:m="http://schemas.openxmlformats.org/officeDocument/2006/math" xmlns:v="urn:schemas-microsoft-com:vml" xmlns:wp14="http://schemas.microsoft.com/office/word/2010/wordprocessingDrawing" xmlns:wp="http://schemas.openxmlformats.org/drawingml/2006/wordprocessingDrawing" xmlns:w10="urn:schemas-microsoft-com:office:word" xmlns:w="http://schemas.openxmlformats.org/wordprocessingml/2006/main" xmlns:w14="http://schemas.microsoft.com/office/word/2010/wordml" xmlns:w15="http://schemas.microsoft.com/office/word/2012/wordml" xmlns:w16cid="http://schemas.microsoft.com/office/word/2016/wordml/cid" xmlns:w16se="http://schemas.microsoft.com/office/word/2015/wordml/symex" xmlns:wpg="http://schemas.microsoft.com/office/word/2010/wordprocessingGroup" xmlns:wpi="http://schemas.microsoft.com/office/word/2010/wordprocessingInk" xmlns:wne="http://schemas.microsoft.com/office/word/2006/wordml" xmlns:wps="http://schemas.microsoft.com/office/word/2010/wordprocessingShape" mc:Ignorable="w14 w15 w16se w16cid wp14">
   <w:endnote w:type="separator" w:id="-1">
     <w:p>
       <w:pPr>
@@ -12028,7 +13442,7 @@
 </file>
 
 <file path=word/footer1.xml><?xml version="1.0" encoding="utf-8"?>
-<w:ftr xmlns:wpc="http://schemas.microsoft.com/office/word/2010/wordprocessingCanvas" xmlns:cx="http://schemas.microsoft.com/office/drawing/2014/chartex" xmlns:cx1="http://schemas.microsoft.com/office/drawing/2015/9/8/chartex" xmlns:mc="http://schemas.openxmlformats.org/markup-compatibility/2006" xmlns:o="urn:schemas-microsoft-com:office:office" xmlns:r="http://schemas.openxmlformats.org/officeDocument/2006/relationships" xmlns:m="http://schemas.openxmlformats.org/officeDocument/2006/math" xmlns:v="urn:schemas-microsoft-com:vml" xmlns:wp14="http://schemas.microsoft.com/office/word/2010/wordprocessingDrawing" xmlns:wp="http://schemas.openxmlformats.org/drawingml/2006/wordprocessingDrawing" xmlns:w10="urn:schemas-microsoft-com:office:word" xmlns:w="http://schemas.openxmlformats.org/wordprocessingml/2006/main" xmlns:w14="http://schemas.microsoft.com/office/word/2010/wordml" xmlns:w15="http://schemas.microsoft.com/office/word/2012/wordml" xmlns:w16se="http://schemas.microsoft.com/office/word/2015/wordml/symex" xmlns:wpg="http://schemas.microsoft.com/office/word/2010/wordprocessingGroup" xmlns:wpi="http://schemas.microsoft.com/office/word/2010/wordprocessingInk" xmlns:wne="http://schemas.microsoft.com/office/word/2006/wordml" xmlns:wps="http://schemas.microsoft.com/office/word/2010/wordprocessingShape" mc:Ignorable="w14 w15 w16se wp14">
+<w:ftr xmlns:wpc="http://schemas.microsoft.com/office/word/2010/wordprocessingCanvas" xmlns:cx="http://schemas.microsoft.com/office/drawing/2014/chartex" xmlns:cx1="http://schemas.microsoft.com/office/drawing/2015/9/8/chartex" xmlns:cx2="http://schemas.microsoft.com/office/drawing/2015/10/21/chartex" xmlns:cx3="http://schemas.microsoft.com/office/drawing/2016/5/9/chartex" xmlns:cx4="http://schemas.microsoft.com/office/drawing/2016/5/10/chartex" xmlns:cx5="http://schemas.microsoft.com/office/drawing/2016/5/11/chartex" xmlns:cx6="http://schemas.microsoft.com/office/drawing/2016/5/12/chartex" xmlns:cx7="http://schemas.microsoft.com/office/drawing/2016/5/13/chartex" xmlns:cx8="http://schemas.microsoft.com/office/drawing/2016/5/14/chartex" xmlns:mc="http://schemas.openxmlformats.org/markup-compatibility/2006" xmlns:aink="http://schemas.microsoft.com/office/drawing/2016/ink" xmlns:am3d="http://schemas.microsoft.com/office/drawing/2017/model3d" xmlns:o="urn:schemas-microsoft-com:office:office" xmlns:r="http://schemas.openxmlformats.org/officeDocument/2006/relationships" xmlns:m="http://schemas.openxmlformats.org/officeDocument/2006/math" xmlns:v="urn:schemas-microsoft-com:vml" xmlns:wp14="http://schemas.microsoft.com/office/word/2010/wordprocessingDrawing" xmlns:wp="http://schemas.openxmlformats.org/drawingml/2006/wordprocessingDrawing" xmlns:w10="urn:schemas-microsoft-com:office:word" xmlns:w="http://schemas.openxmlformats.org/wordprocessingml/2006/main" xmlns:w14="http://schemas.microsoft.com/office/word/2010/wordml" xmlns:w15="http://schemas.microsoft.com/office/word/2012/wordml" xmlns:w16cid="http://schemas.microsoft.com/office/word/2016/wordml/cid" xmlns:w16se="http://schemas.microsoft.com/office/word/2015/wordml/symex" xmlns:wpg="http://schemas.microsoft.com/office/word/2010/wordprocessingGroup" xmlns:wpi="http://schemas.microsoft.com/office/word/2010/wordprocessingInk" xmlns:wne="http://schemas.microsoft.com/office/word/2006/wordml" xmlns:wps="http://schemas.microsoft.com/office/word/2010/wordprocessingShape" mc:Ignorable="w14 w15 w16se w16cid wp14">
   <w:sdt>
     <w:sdtPr>
       <w:id w:val="1156581050"/>
@@ -12081,7 +13495,7 @@
 </file>
 
 <file path=word/footnotes.xml><?xml version="1.0" encoding="utf-8"?>
-<w:footnotes xmlns:wpc="http://schemas.microsoft.com/office/word/2010/wordprocessingCanvas" xmlns:cx="http://schemas.microsoft.com/office/drawing/2014/chartex" xmlns:cx1="http://schemas.microsoft.com/office/drawing/2015/9/8/chartex" xmlns:mc="http://schemas.openxmlformats.org/markup-compatibility/2006" xmlns:o="urn:schemas-microsoft-com:office:office" xmlns:r="http://schemas.openxmlformats.org/officeDocument/2006/relationships" xmlns:m="http://schemas.openxmlformats.org/officeDocument/2006/math" xmlns:v="urn:schemas-microsoft-com:vml" xmlns:wp14="http://schemas.microsoft.com/office/word/2010/wordprocessingDrawing" xmlns:wp="http://schemas.openxmlformats.org/drawingml/2006/wordprocessingDrawing" xmlns:w10="urn:schemas-microsoft-com:office:word" xmlns:w="http://schemas.openxmlformats.org/wordprocessingml/2006/main" xmlns:w14="http://schemas.microsoft.com/office/word/2010/wordml" xmlns:w15="http://schemas.microsoft.com/office/word/2012/wordml" xmlns:w16se="http://schemas.microsoft.com/office/word/2015/wordml/symex" xmlns:wpg="http://schemas.microsoft.com/office/word/2010/wordprocessingGroup" xmlns:wpi="http://schemas.microsoft.com/office/word/2010/wordprocessingInk" xmlns:wne="http://schemas.microsoft.com/office/word/2006/wordml" xmlns:wps="http://schemas.microsoft.com/office/word/2010/wordprocessingShape" mc:Ignorable="w14 w15 w16se wp14">
+<w:footnotes xmlns:wpc="http://schemas.microsoft.com/office/word/2010/wordprocessingCanvas" xmlns:cx="http://schemas.microsoft.com/office/drawing/2014/chartex" xmlns:cx1="http://schemas.microsoft.com/office/drawing/2015/9/8/chartex" xmlns:cx2="http://schemas.microsoft.com/office/drawing/2015/10/21/chartex" xmlns:cx3="http://schemas.microsoft.com/office/drawing/2016/5/9/chartex" xmlns:cx4="http://schemas.microsoft.com/office/drawing/2016/5/10/chartex" xmlns:cx5="http://schemas.microsoft.com/office/drawing/2016/5/11/chartex" xmlns:cx6="http://schemas.microsoft.com/office/drawing/2016/5/12/chartex" xmlns:cx7="http://schemas.microsoft.com/office/drawing/2016/5/13/chartex" xmlns:cx8="http://schemas.microsoft.com/office/drawing/2016/5/14/chartex" xmlns:mc="http://schemas.openxmlformats.org/markup-compatibility/2006" xmlns:aink="http://schemas.microsoft.com/office/drawing/2016/ink" xmlns:am3d="http://schemas.microsoft.com/office/drawing/2017/model3d" xmlns:o="urn:schemas-microsoft-com:office:office" xmlns:r="http://schemas.openxmlformats.org/officeDocument/2006/relationships" xmlns:m="http://schemas.openxmlformats.org/officeDocument/2006/math" xmlns:v="urn:schemas-microsoft-com:vml" xmlns:wp14="http://schemas.microsoft.com/office/word/2010/wordprocessingDrawing" xmlns:wp="http://schemas.openxmlformats.org/drawingml/2006/wordprocessingDrawing" xmlns:w10="urn:schemas-microsoft-com:office:word" xmlns:w="http://schemas.openxmlformats.org/wordprocessingml/2006/main" xmlns:w14="http://schemas.microsoft.com/office/word/2010/wordml" xmlns:w15="http://schemas.microsoft.com/office/word/2012/wordml" xmlns:w16cid="http://schemas.microsoft.com/office/word/2016/wordml/cid" xmlns:w16se="http://schemas.microsoft.com/office/word/2015/wordml/symex" xmlns:wpg="http://schemas.microsoft.com/office/word/2010/wordprocessingGroup" xmlns:wpi="http://schemas.microsoft.com/office/word/2010/wordprocessingInk" xmlns:wne="http://schemas.microsoft.com/office/word/2006/wordml" xmlns:wps="http://schemas.microsoft.com/office/word/2010/wordprocessingShape" mc:Ignorable="w14 w15 w16se w16cid wp14">
   <w:footnote w:type="separator" w:id="-1">
     <w:p>
       <w:pPr>
@@ -12106,7 +13520,7 @@
 </file>
 
 <file path=word/numbering.xml><?xml version="1.0" encoding="utf-8"?>
-<w:numbering xmlns:wpc="http://schemas.microsoft.com/office/word/2010/wordprocessingCanvas" xmlns:cx="http://schemas.microsoft.com/office/drawing/2014/chartex" xmlns:cx1="http://schemas.microsoft.com/office/drawing/2015/9/8/chartex" xmlns:mc="http://schemas.openxmlformats.org/markup-compatibility/2006" xmlns:o="urn:schemas-microsoft-com:office:office" xmlns:r="http://schemas.openxmlformats.org/officeDocument/2006/relationships" xmlns:m="http://schemas.openxmlformats.org/officeDocument/2006/math" xmlns:v="urn:schemas-microsoft-com:vml" xmlns:wp14="http://schemas.microsoft.com/office/word/2010/wordprocessingDrawing" xmlns:wp="http://schemas.openxmlformats.org/drawingml/2006/wordprocessingDrawing" xmlns:w10="urn:schemas-microsoft-com:office:word" xmlns:w="http://schemas.openxmlformats.org/wordprocessingml/2006/main" xmlns:w14="http://schemas.microsoft.com/office/word/2010/wordml" xmlns:w15="http://schemas.microsoft.com/office/word/2012/wordml" xmlns:w16se="http://schemas.microsoft.com/office/word/2015/wordml/symex" xmlns:wpg="http://schemas.microsoft.com/office/word/2010/wordprocessingGroup" xmlns:wpi="http://schemas.microsoft.com/office/word/2010/wordprocessingInk" xmlns:wne="http://schemas.microsoft.com/office/word/2006/wordml" xmlns:wps="http://schemas.microsoft.com/office/word/2010/wordprocessingShape" mc:Ignorable="w14 w15 w16se wp14">
+<w:numbering xmlns:wpc="http://schemas.microsoft.com/office/word/2010/wordprocessingCanvas" xmlns:cx="http://schemas.microsoft.com/office/drawing/2014/chartex" xmlns:cx1="http://schemas.microsoft.com/office/drawing/2015/9/8/chartex" xmlns:cx2="http://schemas.microsoft.com/office/drawing/2015/10/21/chartex" xmlns:cx3="http://schemas.microsoft.com/office/drawing/2016/5/9/chartex" xmlns:cx4="http://schemas.microsoft.com/office/drawing/2016/5/10/chartex" xmlns:cx5="http://schemas.microsoft.com/office/drawing/2016/5/11/chartex" xmlns:cx6="http://schemas.microsoft.com/office/drawing/2016/5/12/chartex" xmlns:cx7="http://schemas.microsoft.com/office/drawing/2016/5/13/chartex" xmlns:cx8="http://schemas.microsoft.com/office/drawing/2016/5/14/chartex" xmlns:mc="http://schemas.openxmlformats.org/markup-compatibility/2006" xmlns:aink="http://schemas.microsoft.com/office/drawing/2016/ink" xmlns:am3d="http://schemas.microsoft.com/office/drawing/2017/model3d" xmlns:o="urn:schemas-microsoft-com:office:office" xmlns:r="http://schemas.openxmlformats.org/officeDocument/2006/relationships" xmlns:m="http://schemas.openxmlformats.org/officeDocument/2006/math" xmlns:v="urn:schemas-microsoft-com:vml" xmlns:wp14="http://schemas.microsoft.com/office/word/2010/wordprocessingDrawing" xmlns:wp="http://schemas.openxmlformats.org/drawingml/2006/wordprocessingDrawing" xmlns:w10="urn:schemas-microsoft-com:office:word" xmlns:w="http://schemas.openxmlformats.org/wordprocessingml/2006/main" xmlns:w14="http://schemas.microsoft.com/office/word/2010/wordml" xmlns:w15="http://schemas.microsoft.com/office/word/2012/wordml" xmlns:w16cid="http://schemas.microsoft.com/office/word/2016/wordml/cid" xmlns:w16se="http://schemas.microsoft.com/office/word/2015/wordml/symex" xmlns:wpg="http://schemas.microsoft.com/office/word/2010/wordprocessingGroup" xmlns:wpi="http://schemas.microsoft.com/office/word/2010/wordprocessingInk" xmlns:wne="http://schemas.microsoft.com/office/word/2006/wordml" xmlns:wps="http://schemas.microsoft.com/office/word/2010/wordprocessingShape" mc:Ignorable="w14 w15 w16se w16cid wp14">
   <w:abstractNum w:abstractNumId="0" w15:restartNumberingAfterBreak="0">
     <w:nsid w:val="1482775B"/>
     <w:multiLevelType w:val="multilevel"/>
@@ -13176,7 +14590,7 @@
 </file>
 
 <file path=word/styles.xml><?xml version="1.0" encoding="utf-8"?>
-<w:styles xmlns:mc="http://schemas.openxmlformats.org/markup-compatibility/2006" xmlns:r="http://schemas.openxmlformats.org/officeDocument/2006/relationships" xmlns:w="http://schemas.openxmlformats.org/wordprocessingml/2006/main" xmlns:w14="http://schemas.microsoft.com/office/word/2010/wordml" xmlns:w15="http://schemas.microsoft.com/office/word/2012/wordml" xmlns:w16se="http://schemas.microsoft.com/office/word/2015/wordml/symex" mc:Ignorable="w14 w15 w16se">
+<w:styles xmlns:mc="http://schemas.openxmlformats.org/markup-compatibility/2006" xmlns:r="http://schemas.openxmlformats.org/officeDocument/2006/relationships" xmlns:w="http://schemas.openxmlformats.org/wordprocessingml/2006/main" xmlns:w14="http://schemas.microsoft.com/office/word/2010/wordml" xmlns:w15="http://schemas.microsoft.com/office/word/2012/wordml" xmlns:w16cid="http://schemas.microsoft.com/office/word/2016/wordml/cid" xmlns:w16se="http://schemas.microsoft.com/office/word/2015/wordml/symex" mc:Ignorable="w14 w15 w16se w16cid">
   <w:docDefaults>
     <w:rPrDefault>
       <w:rPr>
@@ -13192,7 +14606,7 @@
       </w:pPr>
     </w:pPrDefault>
   </w:docDefaults>
-  <w:latentStyles w:defLockedState="0" w:defUIPriority="99" w:defSemiHidden="0" w:defUnhideWhenUsed="0" w:defQFormat="0" w:count="371">
+  <w:latentStyles w:defLockedState="0" w:defUIPriority="99" w:defSemiHidden="0" w:defUnhideWhenUsed="0" w:defQFormat="0" w:count="375">
     <w:lsdException w:name="Normal" w:uiPriority="0" w:qFormat="1"/>
     <w:lsdException w:name="heading 1" w:uiPriority="9" w:qFormat="1"/>
     <w:lsdException w:name="heading 2" w:semiHidden="1" w:uiPriority="9" w:unhideWhenUsed="1" w:qFormat="1"/>
@@ -13564,6 +14978,10 @@
     <w:lsdException w:name="List Table 5 Dark Accent 6" w:uiPriority="50"/>
     <w:lsdException w:name="List Table 6 Colorful Accent 6" w:uiPriority="51"/>
     <w:lsdException w:name="List Table 7 Colorful Accent 6" w:uiPriority="52"/>
+    <w:lsdException w:name="Mention" w:semiHidden="1" w:unhideWhenUsed="1"/>
+    <w:lsdException w:name="Smart Hyperlink" w:semiHidden="1" w:unhideWhenUsed="1"/>
+    <w:lsdException w:name="Hashtag" w:semiHidden="1" w:unhideWhenUsed="1"/>
+    <w:lsdException w:name="Unresolved Mention" w:semiHidden="1" w:unhideWhenUsed="1"/>
   </w:latentStyles>
   <w:style w:type="paragraph" w:default="1" w:styleId="Normal">
     <w:name w:val="Normal"/>
@@ -14369,11 +15787,41 @@
       <w:u w:val="single"/>
     </w:rPr>
   </w:style>
+  <w:style w:type="paragraph" w:styleId="BalloonText">
+    <w:name w:val="Balloon Text"/>
+    <w:basedOn w:val="Normal"/>
+    <w:link w:val="BalloonTextChar"/>
+    <w:uiPriority w:val="99"/>
+    <w:semiHidden/>
+    <w:unhideWhenUsed/>
+    <w:rsid w:val="00006F2B"/>
+    <w:pPr>
+      <w:spacing w:after="0" w:line="240" w:lineRule="auto"/>
+    </w:pPr>
+    <w:rPr>
+      <w:rFonts w:ascii="Segoe UI" w:hAnsi="Segoe UI" w:cs="Segoe UI"/>
+      <w:sz w:val="18"/>
+      <w:szCs w:val="18"/>
+    </w:rPr>
+  </w:style>
+  <w:style w:type="character" w:customStyle="1" w:styleId="BalloonTextChar">
+    <w:name w:val="Balloon Text Char"/>
+    <w:basedOn w:val="DefaultParagraphFont"/>
+    <w:link w:val="BalloonText"/>
+    <w:uiPriority w:val="99"/>
+    <w:semiHidden/>
+    <w:rsid w:val="00006F2B"/>
+    <w:rPr>
+      <w:rFonts w:ascii="Segoe UI" w:hAnsi="Segoe UI" w:cs="Segoe UI"/>
+      <w:sz w:val="18"/>
+      <w:szCs w:val="18"/>
+    </w:rPr>
+  </w:style>
 </w:styles>
 </file>
 
 <file path=word/glossary/document.xml><?xml version="1.0" encoding="utf-8"?>
-<w:glossaryDocument xmlns:wpc="http://schemas.microsoft.com/office/word/2010/wordprocessingCanvas" xmlns:cx="http://schemas.microsoft.com/office/drawing/2014/chartex" xmlns:cx1="http://schemas.microsoft.com/office/drawing/2015/9/8/chartex" xmlns:mc="http://schemas.openxmlformats.org/markup-compatibility/2006" xmlns:o="urn:schemas-microsoft-com:office:office" xmlns:r="http://schemas.openxmlformats.org/officeDocument/2006/relationships" xmlns:m="http://schemas.openxmlformats.org/officeDocument/2006/math" xmlns:v="urn:schemas-microsoft-com:vml" xmlns:wp14="http://schemas.microsoft.com/office/word/2010/wordprocessingDrawing" xmlns:wp="http://schemas.openxmlformats.org/drawingml/2006/wordprocessingDrawing" xmlns:w10="urn:schemas-microsoft-com:office:word" xmlns:w="http://schemas.openxmlformats.org/wordprocessingml/2006/main" xmlns:w14="http://schemas.microsoft.com/office/word/2010/wordml" xmlns:w15="http://schemas.microsoft.com/office/word/2012/wordml" xmlns:w16se="http://schemas.microsoft.com/office/word/2015/wordml/symex" xmlns:wpg="http://schemas.microsoft.com/office/word/2010/wordprocessingGroup" xmlns:wpi="http://schemas.microsoft.com/office/word/2010/wordprocessingInk" xmlns:wne="http://schemas.microsoft.com/office/word/2006/wordml" xmlns:wps="http://schemas.microsoft.com/office/word/2010/wordprocessingShape" mc:Ignorable="w14 w15 w16se wp14">
+<w:glossaryDocument xmlns:wpc="http://schemas.microsoft.com/office/word/2010/wordprocessingCanvas" xmlns:cx="http://schemas.microsoft.com/office/drawing/2014/chartex" xmlns:cx1="http://schemas.microsoft.com/office/drawing/2015/9/8/chartex" xmlns:cx2="http://schemas.microsoft.com/office/drawing/2015/10/21/chartex" xmlns:cx3="http://schemas.microsoft.com/office/drawing/2016/5/9/chartex" xmlns:cx4="http://schemas.microsoft.com/office/drawing/2016/5/10/chartex" xmlns:cx5="http://schemas.microsoft.com/office/drawing/2016/5/11/chartex" xmlns:cx6="http://schemas.microsoft.com/office/drawing/2016/5/12/chartex" xmlns:cx7="http://schemas.microsoft.com/office/drawing/2016/5/13/chartex" xmlns:cx8="http://schemas.microsoft.com/office/drawing/2016/5/14/chartex" xmlns:mc="http://schemas.openxmlformats.org/markup-compatibility/2006" xmlns:aink="http://schemas.microsoft.com/office/drawing/2016/ink" xmlns:am3d="http://schemas.microsoft.com/office/drawing/2017/model3d" xmlns:o="urn:schemas-microsoft-com:office:office" xmlns:r="http://schemas.openxmlformats.org/officeDocument/2006/relationships" xmlns:m="http://schemas.openxmlformats.org/officeDocument/2006/math" xmlns:v="urn:schemas-microsoft-com:vml" xmlns:wp14="http://schemas.microsoft.com/office/word/2010/wordprocessingDrawing" xmlns:wp="http://schemas.openxmlformats.org/drawingml/2006/wordprocessingDrawing" xmlns:w10="urn:schemas-microsoft-com:office:word" xmlns:w="http://schemas.openxmlformats.org/wordprocessingml/2006/main" xmlns:w14="http://schemas.microsoft.com/office/word/2010/wordml" xmlns:w15="http://schemas.microsoft.com/office/word/2012/wordml" xmlns:w16cid="http://schemas.microsoft.com/office/word/2016/wordml/cid" xmlns:w16se="http://schemas.microsoft.com/office/word/2015/wordml/symex" xmlns:wpg="http://schemas.microsoft.com/office/word/2010/wordprocessingGroup" xmlns:wpi="http://schemas.microsoft.com/office/word/2010/wordprocessingInk" xmlns:wne="http://schemas.microsoft.com/office/word/2006/wordml" xmlns:wps="http://schemas.microsoft.com/office/word/2010/wordprocessingShape" mc:Ignorable="w14 w15 w16se w16cid wp14">
   <w:docParts>
     <w:docPart>
       <w:docPartPr>
@@ -14397,7 +15845,7 @@
           </w:pPr>
           <w:r>
             <w:rPr>
-              <w:color w:val="2E74B5" w:themeColor="accent1" w:themeShade="BF"/>
+              <w:color w:val="2F5496" w:themeColor="accent1" w:themeShade="BF"/>
               <w:sz w:val="24"/>
               <w:szCs w:val="24"/>
             </w:rPr>
@@ -14429,7 +15877,7 @@
           <w:r>
             <w:rPr>
               <w:rFonts w:asciiTheme="majorHAnsi" w:eastAsiaTheme="majorEastAsia" w:hAnsiTheme="majorHAnsi" w:cstheme="majorBidi"/>
-              <w:color w:val="5B9BD5" w:themeColor="accent1"/>
+              <w:color w:val="4472C4" w:themeColor="accent1"/>
               <w:sz w:val="88"/>
               <w:szCs w:val="88"/>
             </w:rPr>
@@ -14460,7 +15908,7 @@
           </w:pPr>
           <w:r>
             <w:rPr>
-              <w:color w:val="2E74B5" w:themeColor="accent1" w:themeShade="BF"/>
+              <w:color w:val="2F5496" w:themeColor="accent1" w:themeShade="BF"/>
               <w:sz w:val="24"/>
               <w:szCs w:val="24"/>
             </w:rPr>
@@ -14491,7 +15939,7 @@
           </w:pPr>
           <w:r>
             <w:rPr>
-              <w:color w:val="5B9BD5" w:themeColor="accent1"/>
+              <w:color w:val="4472C4" w:themeColor="accent1"/>
               <w:sz w:val="28"/>
               <w:szCs w:val="28"/>
             </w:rPr>
@@ -14505,13 +15953,13 @@
 </file>
 
 <file path=word/glossary/fontTable.xml><?xml version="1.0" encoding="utf-8"?>
-<w:fonts xmlns:mc="http://schemas.openxmlformats.org/markup-compatibility/2006" xmlns:r="http://schemas.openxmlformats.org/officeDocument/2006/relationships" xmlns:w="http://schemas.openxmlformats.org/wordprocessingml/2006/main" xmlns:w14="http://schemas.microsoft.com/office/word/2010/wordml" xmlns:w15="http://schemas.microsoft.com/office/word/2012/wordml" xmlns:w16se="http://schemas.microsoft.com/office/word/2015/wordml/symex" mc:Ignorable="w14 w15 w16se">
+<w:fonts xmlns:mc="http://schemas.openxmlformats.org/markup-compatibility/2006" xmlns:r="http://schemas.openxmlformats.org/officeDocument/2006/relationships" xmlns:w="http://schemas.openxmlformats.org/wordprocessingml/2006/main" xmlns:w14="http://schemas.microsoft.com/office/word/2010/wordml" xmlns:w15="http://schemas.microsoft.com/office/word/2012/wordml" xmlns:w16cid="http://schemas.microsoft.com/office/word/2016/wordml/cid" xmlns:w16se="http://schemas.microsoft.com/office/word/2015/wordml/symex" mc:Ignorable="w14 w15 w16se w16cid">
   <w:font w:name="Times New Roman">
     <w:panose1 w:val="02020603050405020304"/>
     <w:charset w:val="00"/>
     <w:family w:val="roman"/>
     <w:pitch w:val="variable"/>
-    <w:sig w:usb0="E0002AFF" w:usb1="C0007841" w:usb2="00000009" w:usb3="00000000" w:csb0="000001FF" w:csb1="00000000"/>
+    <w:sig w:usb0="E0002EFF" w:usb1="C000785B" w:usb2="00000009" w:usb3="00000000" w:csb0="000001FF" w:csb1="00000000"/>
   </w:font>
   <w:font w:name="Symbol">
     <w:panose1 w:val="05050102010706020507"/>
@@ -14525,7 +15973,7 @@
     <w:charset w:val="00"/>
     <w:family w:val="modern"/>
     <w:pitch w:val="fixed"/>
-    <w:sig w:usb0="E0002AFF" w:usb1="C0007843" w:usb2="00000009" w:usb3="00000000" w:csb0="000001FF" w:csb1="00000000"/>
+    <w:sig w:usb0="E0002EFF" w:usb1="C0007843" w:usb2="00000009" w:usb3="00000000" w:csb0="000001FF" w:csb1="00000000"/>
   </w:font>
   <w:font w:name="Wingdings">
     <w:panose1 w:val="05000000000000000000"/>
@@ -14539,27 +15987,34 @@
     <w:charset w:val="00"/>
     <w:family w:val="swiss"/>
     <w:pitch w:val="variable"/>
-    <w:sig w:usb0="E00002FF" w:usb1="4000ACFF" w:usb2="00000001" w:usb3="00000000" w:csb0="0000019F" w:csb1="00000000"/>
+    <w:sig w:usb0="E4002EFF" w:usb1="C000247B" w:usb2="00000009" w:usb3="00000000" w:csb0="000001FF" w:csb1="00000000"/>
   </w:font>
   <w:font w:name="Cambria">
     <w:panose1 w:val="02040503050406030204"/>
     <w:charset w:val="00"/>
     <w:family w:val="roman"/>
     <w:pitch w:val="variable"/>
-    <w:sig w:usb0="E00002FF" w:usb1="400004FF" w:usb2="00000000" w:usb3="00000000" w:csb0="0000019F" w:csb1="00000000"/>
+    <w:sig w:usb0="E00006FF" w:usb1="420024FF" w:usb2="02000000" w:usb3="00000000" w:csb0="0000019F" w:csb1="00000000"/>
+  </w:font>
+  <w:font w:name="Segoe UI">
+    <w:panose1 w:val="020B0502040204020203"/>
+    <w:charset w:val="00"/>
+    <w:family w:val="swiss"/>
+    <w:pitch w:val="variable"/>
+    <w:sig w:usb0="E4002EFF" w:usb1="C000E47F" w:usb2="00000009" w:usb3="00000000" w:csb0="000001FF" w:csb1="00000000"/>
   </w:font>
   <w:font w:name="Calibri Light">
     <w:panose1 w:val="020F0302020204030204"/>
     <w:charset w:val="00"/>
     <w:family w:val="swiss"/>
     <w:pitch w:val="variable"/>
-    <w:sig w:usb0="A00002EF" w:usb1="4000207B" w:usb2="00000000" w:usb3="00000000" w:csb0="0000019F" w:csb1="00000000"/>
+    <w:sig w:usb0="E4002EFF" w:usb1="C000247B" w:usb2="00000009" w:usb3="00000000" w:csb0="000001FF" w:csb1="00000000"/>
   </w:font>
 </w:fonts>
 </file>
 
 <file path=word/glossary/settings.xml><?xml version="1.0" encoding="utf-8"?>
-<w:settings xmlns:mc="http://schemas.openxmlformats.org/markup-compatibility/2006" xmlns:o="urn:schemas-microsoft-com:office:office" xmlns:r="http://schemas.openxmlformats.org/officeDocument/2006/relationships" xmlns:m="http://schemas.openxmlformats.org/officeDocument/2006/math" xmlns:v="urn:schemas-microsoft-com:vml" xmlns:w10="urn:schemas-microsoft-com:office:word" xmlns:w="http://schemas.openxmlformats.org/wordprocessingml/2006/main" xmlns:w14="http://schemas.microsoft.com/office/word/2010/wordml" xmlns:w15="http://schemas.microsoft.com/office/word/2012/wordml" xmlns:w16se="http://schemas.microsoft.com/office/word/2015/wordml/symex" xmlns:sl="http://schemas.openxmlformats.org/schemaLibrary/2006/main" mc:Ignorable="w14 w15 w16se">
+<w:settings xmlns:mc="http://schemas.openxmlformats.org/markup-compatibility/2006" xmlns:o="urn:schemas-microsoft-com:office:office" xmlns:r="http://schemas.openxmlformats.org/officeDocument/2006/relationships" xmlns:m="http://schemas.openxmlformats.org/officeDocument/2006/math" xmlns:v="urn:schemas-microsoft-com:vml" xmlns:w10="urn:schemas-microsoft-com:office:word" xmlns:w="http://schemas.openxmlformats.org/wordprocessingml/2006/main" xmlns:w14="http://schemas.microsoft.com/office/word/2010/wordml" xmlns:w15="http://schemas.microsoft.com/office/word/2012/wordml" xmlns:w16cid="http://schemas.microsoft.com/office/word/2016/wordml/cid" xmlns:w16se="http://schemas.microsoft.com/office/word/2015/wordml/symex" xmlns:sl="http://schemas.openxmlformats.org/schemaLibrary/2006/main" mc:Ignorable="w14 w15 w16se w16cid">
   <w:view w:val="normal"/>
   <w:defaultTabStop w:val="720"/>
   <w:characterSpacingControl w:val="doNotCompress"/>
@@ -14570,16 +16025,19 @@
     <w:compatSetting w:name="enableOpenTypeFeatures" w:uri="http://schemas.microsoft.com/office/word" w:val="1"/>
     <w:compatSetting w:name="doNotFlipMirrorIndents" w:uri="http://schemas.microsoft.com/office/word" w:val="1"/>
     <w:compatSetting w:name="differentiateMultirowTableHeaders" w:uri="http://schemas.microsoft.com/office/word" w:val="1"/>
+    <w:compatSetting w:name="useWord2013TrackBottomHyphenation" w:uri="http://schemas.microsoft.com/office/word" w:val="1"/>
   </w:compat>
   <w:rsids>
     <w:rsidRoot w:val="003879B3"/>
     <w:rsid w:val="001B31B1"/>
     <w:rsid w:val="003879B3"/>
     <w:rsid w:val="005E782D"/>
+    <w:rsid w:val="006F1883"/>
     <w:rsid w:val="007344E2"/>
     <w:rsid w:val="00812523"/>
     <w:rsid w:val="00943746"/>
     <w:rsid w:val="009D095A"/>
+    <w:rsid w:val="00A32035"/>
     <w:rsid w:val="00B17098"/>
     <w:rsid w:val="00C179F9"/>
     <w:rsid w:val="00EF7EEC"/>
@@ -14606,7 +16064,7 @@
 </file>
 
 <file path=word/glossary/styles.xml><?xml version="1.0" encoding="utf-8"?>
-<w:styles xmlns:mc="http://schemas.openxmlformats.org/markup-compatibility/2006" xmlns:r="http://schemas.openxmlformats.org/officeDocument/2006/relationships" xmlns:w="http://schemas.openxmlformats.org/wordprocessingml/2006/main" xmlns:w14="http://schemas.microsoft.com/office/word/2010/wordml" xmlns:w15="http://schemas.microsoft.com/office/word/2012/wordml" xmlns:w16se="http://schemas.microsoft.com/office/word/2015/wordml/symex" mc:Ignorable="w14 w15 w16se">
+<w:styles xmlns:mc="http://schemas.openxmlformats.org/markup-compatibility/2006" xmlns:r="http://schemas.openxmlformats.org/officeDocument/2006/relationships" xmlns:w="http://schemas.openxmlformats.org/wordprocessingml/2006/main" xmlns:w14="http://schemas.microsoft.com/office/word/2010/wordml" xmlns:w15="http://schemas.microsoft.com/office/word/2012/wordml" xmlns:w16cid="http://schemas.microsoft.com/office/word/2016/wordml/cid" xmlns:w16se="http://schemas.microsoft.com/office/word/2015/wordml/symex" mc:Ignorable="w14 w15 w16se w16cid">
   <w:docDefaults>
     <w:rPrDefault>
       <w:rPr>
@@ -14622,7 +16080,7 @@
       </w:pPr>
     </w:pPrDefault>
   </w:docDefaults>
-  <w:latentStyles w:defLockedState="0" w:defUIPriority="99" w:defSemiHidden="0" w:defUnhideWhenUsed="0" w:defQFormat="0" w:count="371">
+  <w:latentStyles w:defLockedState="0" w:defUIPriority="99" w:defSemiHidden="0" w:defUnhideWhenUsed="0" w:defQFormat="0" w:count="375">
     <w:lsdException w:name="Normal" w:uiPriority="0" w:qFormat="1"/>
     <w:lsdException w:name="heading 1" w:uiPriority="9" w:qFormat="1"/>
     <w:lsdException w:name="heading 2" w:semiHidden="1" w:uiPriority="9" w:unhideWhenUsed="1" w:qFormat="1"/>
@@ -14994,6 +16452,10 @@
     <w:lsdException w:name="List Table 5 Dark Accent 6" w:uiPriority="50"/>
     <w:lsdException w:name="List Table 6 Colorful Accent 6" w:uiPriority="51"/>
     <w:lsdException w:name="List Table 7 Colorful Accent 6" w:uiPriority="52"/>
+    <w:lsdException w:name="Mention" w:semiHidden="1" w:unhideWhenUsed="1"/>
+    <w:lsdException w:name="Smart Hyperlink" w:semiHidden="1" w:unhideWhenUsed="1"/>
+    <w:lsdException w:name="Hashtag" w:semiHidden="1" w:unhideWhenUsed="1"/>
+    <w:lsdException w:name="Unresolved Mention" w:semiHidden="1" w:unhideWhenUsed="1"/>
   </w:latentStyles>
   <w:style w:type="paragraph" w:default="1" w:styleId="Normal">
     <w:name w:val="Normal"/>
@@ -15066,7 +16528,7 @@
 </file>
 
 <file path=word/glossary/webSettings.xml><?xml version="1.0" encoding="utf-8"?>
-<w:webSettings xmlns:mc="http://schemas.openxmlformats.org/markup-compatibility/2006" xmlns:r="http://schemas.openxmlformats.org/officeDocument/2006/relationships" xmlns:w="http://schemas.openxmlformats.org/wordprocessingml/2006/main" xmlns:w14="http://schemas.microsoft.com/office/word/2010/wordml" xmlns:w15="http://schemas.microsoft.com/office/word/2012/wordml" xmlns:w16se="http://schemas.microsoft.com/office/word/2015/wordml/symex" mc:Ignorable="w14 w15 w16se">
+<w:webSettings xmlns:mc="http://schemas.openxmlformats.org/markup-compatibility/2006" xmlns:r="http://schemas.openxmlformats.org/officeDocument/2006/relationships" xmlns:w="http://schemas.openxmlformats.org/wordprocessingml/2006/main" xmlns:w14="http://schemas.microsoft.com/office/word/2010/wordml" xmlns:w15="http://schemas.microsoft.com/office/word/2012/wordml" xmlns:w16cid="http://schemas.microsoft.com/office/word/2016/wordml/cid" xmlns:w16se="http://schemas.microsoft.com/office/word/2015/wordml/symex" mc:Ignorable="w14 w15 w16se w16cid">
   <w:optimizeForBrowser/>
   <w:allowPNG/>
 </w:webSettings>
@@ -15381,7 +16843,7 @@
 </file>
 
 <file path=customXml/itemProps2.xml><?xml version="1.0" encoding="utf-8"?>
-<ds:datastoreItem xmlns:ds="http://schemas.openxmlformats.org/officeDocument/2006/customXml" ds:itemID="{B0A262FC-6A9F-4F56-90BB-A2A089E68FA8}">
+<ds:datastoreItem xmlns:ds="http://schemas.openxmlformats.org/officeDocument/2006/customXml" ds:itemID="{8BFA51CE-EAFC-4F96-800E-C65A061B96B3}">
   <ds:schemaRefs>
     <ds:schemaRef ds:uri="http://schemas.openxmlformats.org/officeDocument/2006/bibliography"/>
   </ds:schemaRefs>

</xml_diff>